<commit_message>
added html and css draft. updated css-notes.
</commit_message>
<xml_diff>
--- a/css_notes.docx
+++ b/css_notes.docx
@@ -120,13 +120,7 @@
         <w:rPr>
           <w:rFonts w:ascii="Tacoma" w:hAnsi="Tacoma"/>
         </w:rPr>
-        <w:t xml:space="preserve"> </w:t>
-      </w:r>
-      <w:r>
-        <w:rPr>
-          <w:rFonts w:ascii="Tacoma" w:hAnsi="Tacoma"/>
-        </w:rPr>
-        <w:t>The rationale for modularizing CSS3 was that each module could be worked on at its own pace, and particularly critical (or popular) modules could be advanced along the W3C’s progress track without being held up by others.</w:t>
+        <w:t xml:space="preserve"> The rationale for modularizing CSS3 was that each module could be worked on at its own pace, and particularly critical (or popular) modules could be advanced along the W3C’s progress track without being held up by others.</w:t>
       </w:r>
     </w:p>
     <w:p>
@@ -248,19 +242,7 @@
         <w:rPr>
           <w:rFonts w:ascii="Tacoma" w:hAnsi="Tacoma"/>
         </w:rPr>
-        <w:t>.</w:t>
-      </w:r>
-      <w:r>
-        <w:rPr>
-          <w:rFonts w:ascii="Tacoma" w:hAnsi="Tacoma"/>
-        </w:rPr>
-        <w:t xml:space="preserve"> </w:t>
-      </w:r>
-      <w:r>
-        <w:rPr>
-          <w:rFonts w:ascii="Tacoma" w:hAnsi="Tacoma"/>
-        </w:rPr>
-        <w:t>In CSS, elements generally take two forms: replaced and nonreplaced.</w:t>
+        <w:t>. In CSS, elements generally take two forms: replaced and nonreplaced.</w:t>
       </w:r>
     </w:p>
     <w:p>
@@ -544,10 +526,31 @@
     </w:p>
     <w:p>
       <w:pPr>
+        <w:rPr>
+          <w:rFonts w:ascii="Tacoma" w:hAnsi="Tacoma"/>
+          <w:b/>
+          <w:bCs/>
+          <w:sz w:val="24"/>
+          <w:szCs w:val="24"/>
+        </w:rPr>
+      </w:pPr>
+      <w:r>
+        <w:rPr>
+          <w:rFonts w:ascii="Tacoma" w:hAnsi="Tacoma"/>
+          <w:b/>
+          <w:bCs/>
+          <w:sz w:val="24"/>
+          <w:szCs w:val="24"/>
+        </w:rPr>
+        <w:t>How to Integrate CSS with HTML?</w:t>
+      </w:r>
+    </w:p>
+    <w:p>
+      <w:pPr>
         <w:pStyle w:val="ListParagraph"/>
         <w:numPr>
           <w:ilvl w:val="0"/>
-          <w:numId w:val="3"/>
+          <w:numId w:val="4"/>
         </w:numPr>
         <w:rPr>
           <w:rFonts w:ascii="Tacoma" w:hAnsi="Tacoma"/>
@@ -557,6 +560,374 @@
           <w:szCs w:val="24"/>
         </w:rPr>
       </w:pPr>
+      <w:r>
+        <w:rPr>
+          <w:rFonts w:ascii="Tacoma" w:hAnsi="Tacoma"/>
+        </w:rPr>
+        <w:lastRenderedPageBreak/>
+        <w:t>P</w:t>
+      </w:r>
+      <w:r>
+        <w:rPr>
+          <w:rFonts w:ascii="Tacoma" w:hAnsi="Tacoma"/>
+        </w:rPr>
+        <w:t>urpose</w:t>
+      </w:r>
+      <w:r>
+        <w:rPr>
+          <w:rFonts w:ascii="Tacoma" w:hAnsi="Tacoma"/>
+        </w:rPr>
+        <w:t xml:space="preserve"> of link tag</w:t>
+      </w:r>
+      <w:r>
+        <w:rPr>
+          <w:rFonts w:ascii="Tacoma" w:hAnsi="Tacoma"/>
+        </w:rPr>
+        <w:t xml:space="preserve"> is to allow HTML authors to associate other documents with the document containing the tag</w:t>
+      </w:r>
+      <w:r>
+        <w:rPr>
+          <w:rFonts w:ascii="Tacoma" w:hAnsi="Tacoma"/>
+        </w:rPr>
+        <w:t>.</w:t>
+      </w:r>
+      <w:r>
+        <w:rPr>
+          <w:rFonts w:ascii="Tacoma" w:hAnsi="Tacoma"/>
+        </w:rPr>
+        <w:t xml:space="preserve"> Stylesheets which are not part of the HTML document b</w:t>
+      </w:r>
+      <w:r>
+        <w:rPr>
+          <w:rFonts w:ascii="Tacoma" w:hAnsi="Tacoma"/>
+        </w:rPr>
+        <w:t>u</w:t>
+      </w:r>
+      <w:r>
+        <w:rPr>
+          <w:rFonts w:ascii="Tacoma" w:hAnsi="Tacoma"/>
+        </w:rPr>
+        <w:t>t are still used by it, are referred to as external stylesheets.</w:t>
+      </w:r>
+      <w:r>
+        <w:rPr>
+          <w:rFonts w:ascii="Tacoma" w:hAnsi="Tacoma"/>
+        </w:rPr>
+        <w:t xml:space="preserve"> One can use </w:t>
+      </w:r>
+      <w:r>
+        <w:rPr>
+          <w:rFonts w:ascii="Tacoma" w:hAnsi="Tacoma"/>
+          <w:i/>
+          <w:iCs/>
+        </w:rPr>
+        <w:t xml:space="preserve">@import </w:t>
+      </w:r>
+      <w:r>
+        <w:rPr>
+          <w:rFonts w:ascii="Tacoma" w:hAnsi="Tacoma"/>
+        </w:rPr>
+        <w:t xml:space="preserve">directive (can be placed style tag inside the document- </w:t>
+      </w:r>
+      <w:r>
+        <w:rPr>
+          <w:rFonts w:ascii="Tacoma" w:hAnsi="Tacoma"/>
+        </w:rPr>
+        <w:t>must</w:t>
+      </w:r>
+      <w:r>
+        <w:rPr>
+          <w:rFonts w:ascii="Tacoma" w:hAnsi="Tacoma"/>
+        </w:rPr>
+        <w:t xml:space="preserve"> be before all style rules. Can also be placed inside other external stylesheets) to import external stylesheet.</w:t>
+      </w:r>
+      <w:r>
+        <w:rPr>
+          <w:rFonts w:ascii="Tacoma" w:hAnsi="Tacoma"/>
+        </w:rPr>
+        <w:t xml:space="preserve"> The tag consists of following attributes:</w:t>
+      </w:r>
+    </w:p>
+    <w:p>
+      <w:pPr>
+        <w:pStyle w:val="ListParagraph"/>
+        <w:numPr>
+          <w:ilvl w:val="2"/>
+          <w:numId w:val="5"/>
+        </w:numPr>
+        <w:rPr>
+          <w:rFonts w:ascii="Tacoma" w:hAnsi="Tacoma"/>
+          <w:b/>
+          <w:bCs/>
+          <w:sz w:val="24"/>
+          <w:szCs w:val="24"/>
+        </w:rPr>
+      </w:pPr>
+      <w:r>
+        <w:rPr>
+          <w:rFonts w:ascii="Tacoma" w:hAnsi="Tacoma"/>
+          <w:sz w:val="24"/>
+          <w:szCs w:val="24"/>
+        </w:rPr>
+        <w:t>“Rel” stands for relationship with value “stylesheet”</w:t>
+      </w:r>
+    </w:p>
+    <w:p>
+      <w:pPr>
+        <w:pStyle w:val="ListParagraph"/>
+        <w:numPr>
+          <w:ilvl w:val="2"/>
+          <w:numId w:val="5"/>
+        </w:numPr>
+        <w:rPr>
+          <w:rFonts w:ascii="Tacoma" w:hAnsi="Tacoma"/>
+          <w:b/>
+          <w:bCs/>
+          <w:sz w:val="24"/>
+          <w:szCs w:val="24"/>
+        </w:rPr>
+      </w:pPr>
+      <w:r>
+        <w:rPr>
+          <w:rFonts w:ascii="Tacoma" w:hAnsi="Tacoma"/>
+          <w:sz w:val="24"/>
+          <w:szCs w:val="24"/>
+        </w:rPr>
+        <w:t>“type” attribute describes the type of data loaded in the document via the link tag.</w:t>
+      </w:r>
+    </w:p>
+    <w:p>
+      <w:pPr>
+        <w:pStyle w:val="ListParagraph"/>
+        <w:numPr>
+          <w:ilvl w:val="2"/>
+          <w:numId w:val="5"/>
+        </w:numPr>
+        <w:rPr>
+          <w:rFonts w:ascii="Tacoma" w:hAnsi="Tacoma"/>
+          <w:b/>
+          <w:bCs/>
+          <w:sz w:val="24"/>
+          <w:szCs w:val="24"/>
+        </w:rPr>
+      </w:pPr>
+      <w:proofErr w:type="spellStart"/>
+      <w:r>
+        <w:rPr>
+          <w:rFonts w:ascii="Tacoma" w:hAnsi="Tacoma"/>
+          <w:sz w:val="24"/>
+          <w:szCs w:val="24"/>
+        </w:rPr>
+        <w:t>Href</w:t>
+      </w:r>
+      <w:proofErr w:type="spellEnd"/>
+    </w:p>
+    <w:p>
+      <w:pPr>
+        <w:pStyle w:val="ListParagraph"/>
+        <w:numPr>
+          <w:ilvl w:val="2"/>
+          <w:numId w:val="5"/>
+        </w:numPr>
+        <w:rPr>
+          <w:rFonts w:ascii="Tacoma" w:hAnsi="Tacoma"/>
+          <w:b/>
+          <w:bCs/>
+          <w:sz w:val="24"/>
+          <w:szCs w:val="24"/>
+        </w:rPr>
+      </w:pPr>
+      <w:r>
+        <w:rPr>
+          <w:rFonts w:ascii="Tacoma" w:hAnsi="Tacoma"/>
+          <w:sz w:val="24"/>
+          <w:szCs w:val="24"/>
+        </w:rPr>
+        <w:t>M</w:t>
+      </w:r>
+      <w:r>
+        <w:rPr>
+          <w:rFonts w:ascii="Tacoma" w:hAnsi="Tacoma"/>
+          <w:sz w:val="24"/>
+          <w:szCs w:val="24"/>
+        </w:rPr>
+        <w:t>edia</w:t>
+      </w:r>
+    </w:p>
+    <w:p>
+      <w:pPr>
+        <w:pStyle w:val="ListParagraph"/>
+        <w:numPr>
+          <w:ilvl w:val="2"/>
+          <w:numId w:val="5"/>
+        </w:numPr>
+        <w:rPr>
+          <w:rFonts w:ascii="Tacoma" w:hAnsi="Tacoma"/>
+          <w:b/>
+          <w:bCs/>
+          <w:sz w:val="24"/>
+          <w:szCs w:val="24"/>
+        </w:rPr>
+      </w:pPr>
+      <w:r>
+        <w:rPr>
+          <w:rFonts w:ascii="Tacoma" w:hAnsi="Tacoma"/>
+          <w:sz w:val="24"/>
+          <w:szCs w:val="24"/>
+        </w:rPr>
+        <w:t>T</w:t>
+      </w:r>
+      <w:r>
+        <w:rPr>
+          <w:rFonts w:ascii="Tacoma" w:hAnsi="Tacoma"/>
+          <w:sz w:val="24"/>
+          <w:szCs w:val="24"/>
+        </w:rPr>
+        <w:t>itle</w:t>
+      </w:r>
+      <w:r>
+        <w:rPr>
+          <w:rFonts w:ascii="Tacoma" w:hAnsi="Tacoma"/>
+          <w:sz w:val="24"/>
+          <w:szCs w:val="24"/>
+        </w:rPr>
+        <w:br/>
+      </w:r>
+    </w:p>
+    <w:p>
+      <w:pPr>
+        <w:rPr>
+          <w:rFonts w:ascii="Tacoma" w:hAnsi="Tacoma"/>
+          <w:b/>
+          <w:bCs/>
+          <w:sz w:val="24"/>
+          <w:szCs w:val="24"/>
+        </w:rPr>
+      </w:pPr>
+      <w:r>
+        <w:rPr>
+          <w:rFonts w:ascii="Tacoma" w:hAnsi="Tacoma"/>
+          <w:b/>
+          <w:bCs/>
+          <w:sz w:val="24"/>
+          <w:szCs w:val="24"/>
+        </w:rPr>
+        <w:t>Alternate Stylesheets</w:t>
+      </w:r>
+    </w:p>
+    <w:p>
+      <w:pPr>
+        <w:rPr>
+          <w:rFonts w:ascii="Tacoma" w:hAnsi="Tacoma"/>
+          <w:b/>
+          <w:bCs/>
+          <w:sz w:val="24"/>
+          <w:szCs w:val="24"/>
+        </w:rPr>
+      </w:pPr>
+      <w:r>
+        <w:rPr>
+          <w:rFonts w:ascii="Tacoma" w:hAnsi="Tacoma"/>
+          <w:sz w:val="24"/>
+          <w:szCs w:val="24"/>
+        </w:rPr>
+        <w:t>Stylesheets which are defined with “</w:t>
+      </w:r>
+      <w:proofErr w:type="spellStart"/>
+      <w:r>
+        <w:rPr>
+          <w:rFonts w:ascii="Tacoma" w:hAnsi="Tacoma"/>
+          <w:sz w:val="24"/>
+          <w:szCs w:val="24"/>
+        </w:rPr>
+        <w:t>rel</w:t>
+      </w:r>
+      <w:proofErr w:type="spellEnd"/>
+      <w:r>
+        <w:rPr>
+          <w:rFonts w:ascii="Tacoma" w:hAnsi="Tacoma"/>
+          <w:sz w:val="24"/>
+          <w:szCs w:val="24"/>
+        </w:rPr>
+        <w:t xml:space="preserve">” attribute “alternate stylesheet”. </w:t>
+      </w:r>
+      <w:r>
+        <w:rPr>
+          <w:rFonts w:ascii="Tacoma" w:hAnsi="Tacoma"/>
+          <w:sz w:val="24"/>
+          <w:szCs w:val="24"/>
+        </w:rPr>
+        <w:t>This kind of stylesheet</w:t>
+      </w:r>
+      <w:r>
+        <w:rPr>
+          <w:rFonts w:ascii="Tacoma" w:hAnsi="Tacoma"/>
+          <w:sz w:val="24"/>
+          <w:szCs w:val="24"/>
+        </w:rPr>
+        <w:t xml:space="preserve"> is only used for presentation if selected by the user.</w:t>
+      </w:r>
+      <w:r>
+        <w:rPr>
+          <w:rFonts w:ascii="Tacoma" w:hAnsi="Tacoma"/>
+          <w:sz w:val="24"/>
+          <w:szCs w:val="24"/>
+        </w:rPr>
+        <w:br/>
+      </w:r>
+      <w:r>
+        <w:rPr>
+          <w:rFonts w:ascii="Tacoma" w:hAnsi="Tacoma"/>
+          <w:sz w:val="24"/>
+          <w:szCs w:val="24"/>
+        </w:rPr>
+        <w:br/>
+      </w:r>
+      <w:r>
+        <w:rPr>
+          <w:rFonts w:ascii="Tacoma" w:hAnsi="Tacoma"/>
+          <w:b/>
+          <w:bCs/>
+          <w:sz w:val="24"/>
+          <w:szCs w:val="24"/>
+        </w:rPr>
+        <w:t>Difference between Alternate and Preferred Stylesheet?</w:t>
+      </w:r>
+    </w:p>
+    <w:p>
+      <w:pPr>
+        <w:rPr>
+          <w:rFonts w:ascii="Tacoma" w:hAnsi="Tacoma"/>
+          <w:sz w:val="24"/>
+          <w:szCs w:val="24"/>
+        </w:rPr>
+      </w:pPr>
+      <w:r>
+        <w:rPr>
+          <w:rFonts w:ascii="Tacoma" w:hAnsi="Tacoma"/>
+          <w:sz w:val="24"/>
+          <w:szCs w:val="24"/>
+        </w:rPr>
+        <w:t xml:space="preserve">Stylesheets with </w:t>
+      </w:r>
+      <w:proofErr w:type="spellStart"/>
+      <w:r>
+        <w:rPr>
+          <w:rFonts w:ascii="Tacoma" w:hAnsi="Tacoma"/>
+          <w:sz w:val="24"/>
+          <w:szCs w:val="24"/>
+        </w:rPr>
+        <w:t>rel</w:t>
+      </w:r>
+      <w:proofErr w:type="spellEnd"/>
+      <w:r>
+        <w:rPr>
+          <w:rFonts w:ascii="Tacoma" w:hAnsi="Tacoma"/>
+          <w:sz w:val="24"/>
+          <w:szCs w:val="24"/>
+        </w:rPr>
+        <w:t xml:space="preserve"> attribute have title attribute, that stylesheet is designated as “preferred stylesheet”.  Preferred stylesheet, as name suggests, is preferred than alternate-stylesheets. If at any point of time an alternate-stylesheet is displayed, preferred </w:t>
+      </w:r>
     </w:p>
     <w:sectPr>
       <w:pgSz w:w="12240" w:h="15840"/>
@@ -797,6 +1168,232 @@
     </w:lvl>
   </w:abstractNum>
   <w:abstractNum w:abstractNumId="2" w15:restartNumberingAfterBreak="0">
+    <w:nsid w:val="6CA00EF1"/>
+    <w:multiLevelType w:val="hybridMultilevel"/>
+    <w:tmpl w:val="CE86A36C"/>
+    <w:lvl w:ilvl="0" w:tplc="04090001">
+      <w:start w:val="1"/>
+      <w:numFmt w:val="bullet"/>
+      <w:lvlText w:val=""/>
+      <w:lvlJc w:val="left"/>
+      <w:pPr>
+        <w:ind w:left="720" w:hanging="360"/>
+      </w:pPr>
+      <w:rPr>
+        <w:rFonts w:ascii="Symbol" w:hAnsi="Symbol" w:hint="default"/>
+      </w:rPr>
+    </w:lvl>
+    <w:lvl w:ilvl="1" w:tplc="04090003" w:tentative="1">
+      <w:start w:val="1"/>
+      <w:numFmt w:val="bullet"/>
+      <w:lvlText w:val="o"/>
+      <w:lvlJc w:val="left"/>
+      <w:pPr>
+        <w:ind w:left="1440" w:hanging="360"/>
+      </w:pPr>
+      <w:rPr>
+        <w:rFonts w:ascii="Courier New" w:hAnsi="Courier New" w:cs="Courier New" w:hint="default"/>
+      </w:rPr>
+    </w:lvl>
+    <w:lvl w:ilvl="2" w:tplc="04090005" w:tentative="1">
+      <w:start w:val="1"/>
+      <w:numFmt w:val="bullet"/>
+      <w:lvlText w:val=""/>
+      <w:lvlJc w:val="left"/>
+      <w:pPr>
+        <w:ind w:left="2160" w:hanging="360"/>
+      </w:pPr>
+      <w:rPr>
+        <w:rFonts w:ascii="Wingdings" w:hAnsi="Wingdings" w:hint="default"/>
+      </w:rPr>
+    </w:lvl>
+    <w:lvl w:ilvl="3" w:tplc="04090001" w:tentative="1">
+      <w:start w:val="1"/>
+      <w:numFmt w:val="bullet"/>
+      <w:lvlText w:val=""/>
+      <w:lvlJc w:val="left"/>
+      <w:pPr>
+        <w:ind w:left="2880" w:hanging="360"/>
+      </w:pPr>
+      <w:rPr>
+        <w:rFonts w:ascii="Symbol" w:hAnsi="Symbol" w:hint="default"/>
+      </w:rPr>
+    </w:lvl>
+    <w:lvl w:ilvl="4" w:tplc="04090003" w:tentative="1">
+      <w:start w:val="1"/>
+      <w:numFmt w:val="bullet"/>
+      <w:lvlText w:val="o"/>
+      <w:lvlJc w:val="left"/>
+      <w:pPr>
+        <w:ind w:left="3600" w:hanging="360"/>
+      </w:pPr>
+      <w:rPr>
+        <w:rFonts w:ascii="Courier New" w:hAnsi="Courier New" w:cs="Courier New" w:hint="default"/>
+      </w:rPr>
+    </w:lvl>
+    <w:lvl w:ilvl="5" w:tplc="04090005" w:tentative="1">
+      <w:start w:val="1"/>
+      <w:numFmt w:val="bullet"/>
+      <w:lvlText w:val=""/>
+      <w:lvlJc w:val="left"/>
+      <w:pPr>
+        <w:ind w:left="4320" w:hanging="360"/>
+      </w:pPr>
+      <w:rPr>
+        <w:rFonts w:ascii="Wingdings" w:hAnsi="Wingdings" w:hint="default"/>
+      </w:rPr>
+    </w:lvl>
+    <w:lvl w:ilvl="6" w:tplc="04090001" w:tentative="1">
+      <w:start w:val="1"/>
+      <w:numFmt w:val="bullet"/>
+      <w:lvlText w:val=""/>
+      <w:lvlJc w:val="left"/>
+      <w:pPr>
+        <w:ind w:left="5040" w:hanging="360"/>
+      </w:pPr>
+      <w:rPr>
+        <w:rFonts w:ascii="Symbol" w:hAnsi="Symbol" w:hint="default"/>
+      </w:rPr>
+    </w:lvl>
+    <w:lvl w:ilvl="7" w:tplc="04090003" w:tentative="1">
+      <w:start w:val="1"/>
+      <w:numFmt w:val="bullet"/>
+      <w:lvlText w:val="o"/>
+      <w:lvlJc w:val="left"/>
+      <w:pPr>
+        <w:ind w:left="5760" w:hanging="360"/>
+      </w:pPr>
+      <w:rPr>
+        <w:rFonts w:ascii="Courier New" w:hAnsi="Courier New" w:cs="Courier New" w:hint="default"/>
+      </w:rPr>
+    </w:lvl>
+    <w:lvl w:ilvl="8" w:tplc="04090005" w:tentative="1">
+      <w:start w:val="1"/>
+      <w:numFmt w:val="bullet"/>
+      <w:lvlText w:val=""/>
+      <w:lvlJc w:val="left"/>
+      <w:pPr>
+        <w:ind w:left="6480" w:hanging="360"/>
+      </w:pPr>
+      <w:rPr>
+        <w:rFonts w:ascii="Wingdings" w:hAnsi="Wingdings" w:hint="default"/>
+      </w:rPr>
+    </w:lvl>
+  </w:abstractNum>
+  <w:abstractNum w:abstractNumId="3" w15:restartNumberingAfterBreak="0">
+    <w:nsid w:val="6E254613"/>
+    <w:multiLevelType w:val="multilevel"/>
+    <w:tmpl w:val="A8E84FBC"/>
+    <w:lvl w:ilvl="0">
+      <w:start w:val="1"/>
+      <w:numFmt w:val="bullet"/>
+      <w:lvlText w:val=""/>
+      <w:lvlJc w:val="left"/>
+      <w:pPr>
+        <w:ind w:left="360" w:hanging="360"/>
+      </w:pPr>
+      <w:rPr>
+        <w:rFonts w:ascii="Symbol" w:hAnsi="Symbol" w:hint="default"/>
+      </w:rPr>
+    </w:lvl>
+    <w:lvl w:ilvl="1">
+      <w:start w:val="1"/>
+      <w:numFmt w:val="bullet"/>
+      <w:lvlText w:val=""/>
+      <w:lvlJc w:val="left"/>
+      <w:pPr>
+        <w:ind w:left="720" w:hanging="360"/>
+      </w:pPr>
+      <w:rPr>
+        <w:rFonts w:ascii="Wingdings" w:hAnsi="Wingdings" w:hint="default"/>
+      </w:rPr>
+    </w:lvl>
+    <w:lvl w:ilvl="2">
+      <w:start w:val="1"/>
+      <w:numFmt w:val="bullet"/>
+      <w:lvlText w:val=""/>
+      <w:lvlJc w:val="left"/>
+      <w:pPr>
+        <w:ind w:left="1080" w:hanging="360"/>
+      </w:pPr>
+      <w:rPr>
+        <w:rFonts w:ascii="Wingdings" w:hAnsi="Wingdings" w:hint="default"/>
+      </w:rPr>
+    </w:lvl>
+    <w:lvl w:ilvl="3">
+      <w:start w:val="1"/>
+      <w:numFmt w:val="bullet"/>
+      <w:lvlText w:val=""/>
+      <w:lvlJc w:val="left"/>
+      <w:pPr>
+        <w:ind w:left="1440" w:hanging="360"/>
+      </w:pPr>
+      <w:rPr>
+        <w:rFonts w:ascii="Symbol" w:hAnsi="Symbol" w:hint="default"/>
+      </w:rPr>
+    </w:lvl>
+    <w:lvl w:ilvl="4">
+      <w:start w:val="1"/>
+      <w:numFmt w:val="bullet"/>
+      <w:lvlText w:val=""/>
+      <w:lvlJc w:val="left"/>
+      <w:pPr>
+        <w:ind w:left="1800" w:hanging="360"/>
+      </w:pPr>
+      <w:rPr>
+        <w:rFonts w:ascii="Symbol" w:hAnsi="Symbol" w:hint="default"/>
+      </w:rPr>
+    </w:lvl>
+    <w:lvl w:ilvl="5">
+      <w:start w:val="1"/>
+      <w:numFmt w:val="bullet"/>
+      <w:lvlText w:val=""/>
+      <w:lvlJc w:val="left"/>
+      <w:pPr>
+        <w:ind w:left="2160" w:hanging="360"/>
+      </w:pPr>
+      <w:rPr>
+        <w:rFonts w:ascii="Wingdings" w:hAnsi="Wingdings" w:hint="default"/>
+      </w:rPr>
+    </w:lvl>
+    <w:lvl w:ilvl="6">
+      <w:start w:val="1"/>
+      <w:numFmt w:val="bullet"/>
+      <w:lvlText w:val=""/>
+      <w:lvlJc w:val="left"/>
+      <w:pPr>
+        <w:ind w:left="2520" w:hanging="360"/>
+      </w:pPr>
+      <w:rPr>
+        <w:rFonts w:ascii="Wingdings" w:hAnsi="Wingdings" w:hint="default"/>
+      </w:rPr>
+    </w:lvl>
+    <w:lvl w:ilvl="7">
+      <w:start w:val="1"/>
+      <w:numFmt w:val="bullet"/>
+      <w:lvlText w:val=""/>
+      <w:lvlJc w:val="left"/>
+      <w:pPr>
+        <w:ind w:left="2880" w:hanging="360"/>
+      </w:pPr>
+      <w:rPr>
+        <w:rFonts w:ascii="Symbol" w:hAnsi="Symbol" w:hint="default"/>
+      </w:rPr>
+    </w:lvl>
+    <w:lvl w:ilvl="8">
+      <w:start w:val="1"/>
+      <w:numFmt w:val="bullet"/>
+      <w:lvlText w:val=""/>
+      <w:lvlJc w:val="left"/>
+      <w:pPr>
+        <w:ind w:left="3240" w:hanging="360"/>
+      </w:pPr>
+      <w:rPr>
+        <w:rFonts w:ascii="Symbol" w:hAnsi="Symbol" w:hint="default"/>
+      </w:rPr>
+    </w:lvl>
+  </w:abstractNum>
+  <w:abstractNum w:abstractNumId="4" w15:restartNumberingAfterBreak="0">
     <w:nsid w:val="78121DDF"/>
     <w:multiLevelType w:val="hybridMultilevel"/>
     <w:tmpl w:val="30F22C22"/>
@@ -916,7 +1513,13 @@
     <w:abstractNumId w:val="0"/>
   </w:num>
   <w:num w:numId="3">
+    <w:abstractNumId w:val="4"/>
+  </w:num>
+  <w:num w:numId="4">
     <w:abstractNumId w:val="2"/>
+  </w:num>
+  <w:num w:numId="5">
+    <w:abstractNumId w:val="3"/>
   </w:num>
 </w:numbering>
 </file>
@@ -1044,6 +1647,7 @@
     <w:lsdException w:name="HTML Sample" w:semiHidden="1" w:unhideWhenUsed="1"/>
     <w:lsdException w:name="HTML Typewriter" w:semiHidden="1" w:unhideWhenUsed="1"/>
     <w:lsdException w:name="HTML Variable" w:semiHidden="1" w:unhideWhenUsed="1"/>
+    <w:lsdException w:name="Normal Table" w:semiHidden="1" w:unhideWhenUsed="1"/>
     <w:lsdException w:name="annotation subject" w:semiHidden="1" w:unhideWhenUsed="1"/>
     <w:lsdException w:name="No List" w:semiHidden="1" w:unhideWhenUsed="1"/>
     <w:lsdException w:name="Outline List 1" w:semiHidden="1" w:unhideWhenUsed="1"/>
@@ -1090,8 +1694,10 @@
     <w:lsdException w:name="Table Subtle 2" w:semiHidden="1" w:unhideWhenUsed="1"/>
     <w:lsdException w:name="Table Web 1" w:semiHidden="1" w:unhideWhenUsed="1"/>
     <w:lsdException w:name="Table Web 2" w:semiHidden="1" w:unhideWhenUsed="1"/>
+    <w:lsdException w:name="Table Web 3" w:semiHidden="1" w:unhideWhenUsed="1"/>
     <w:lsdException w:name="Balloon Text" w:semiHidden="1" w:unhideWhenUsed="1"/>
     <w:lsdException w:name="Table Grid" w:uiPriority="39"/>
+    <w:lsdException w:name="Table Theme" w:semiHidden="1" w:unhideWhenUsed="1"/>
     <w:lsdException w:name="Placeholder Text" w:semiHidden="1"/>
     <w:lsdException w:name="No Spacing" w:uiPriority="1" w:qFormat="1"/>
     <w:lsdException w:name="Light Shading" w:uiPriority="60"/>

</xml_diff>

<commit_message>
added link elems to see the affect of stylesheet-rules based on media-types.i
</commit_message>
<xml_diff>
--- a/css_notes.docx
+++ b/css_notes.docx
@@ -273,7 +273,6 @@
         </w:rPr>
         <w:t xml:space="preserve"> are those where the element’s content is replaced by something that is not directly represented by document content. Probably the most familiar HTML example is the </w:t>
       </w:r>
-      <w:proofErr w:type="spellStart"/>
       <w:r>
         <w:rPr>
           <w:rStyle w:val="HTMLCode"/>
@@ -281,7 +280,6 @@
         </w:rPr>
         <w:t>img</w:t>
       </w:r>
-      <w:proofErr w:type="spellEnd"/>
       <w:r>
         <w:rPr>
           <w:rFonts w:ascii="Tacoma" w:hAnsi="Tacoma"/>
@@ -565,25 +563,7 @@
           <w:rFonts w:ascii="Tacoma" w:hAnsi="Tacoma"/>
         </w:rPr>
         <w:lastRenderedPageBreak/>
-        <w:t>P</w:t>
-      </w:r>
-      <w:r>
-        <w:rPr>
-          <w:rFonts w:ascii="Tacoma" w:hAnsi="Tacoma"/>
-        </w:rPr>
-        <w:t>urpose</w:t>
-      </w:r>
-      <w:r>
-        <w:rPr>
-          <w:rFonts w:ascii="Tacoma" w:hAnsi="Tacoma"/>
-        </w:rPr>
-        <w:t xml:space="preserve"> of link tag</w:t>
-      </w:r>
-      <w:r>
-        <w:rPr>
-          <w:rFonts w:ascii="Tacoma" w:hAnsi="Tacoma"/>
-        </w:rPr>
-        <w:t xml:space="preserve"> is to allow HTML authors to associate other documents with the document containing the tag</w:t>
+        <w:t>Purpose of link tag is to allow HTML authors to associate other documents with the document containing the tag</w:t>
       </w:r>
       <w:r>
         <w:rPr>
@@ -711,7 +691,6 @@
           <w:szCs w:val="24"/>
         </w:rPr>
       </w:pPr>
-      <w:proofErr w:type="spellStart"/>
       <w:r>
         <w:rPr>
           <w:rFonts w:ascii="Tacoma" w:hAnsi="Tacoma"/>
@@ -720,7 +699,6 @@
         </w:rPr>
         <w:t>Href</w:t>
       </w:r>
-      <w:proofErr w:type="spellEnd"/>
     </w:p>
     <w:p>
       <w:pPr>
@@ -831,25 +809,7 @@
           <w:sz w:val="24"/>
           <w:szCs w:val="24"/>
         </w:rPr>
-        <w:t>Stylesheets which are defined with “</w:t>
-      </w:r>
-      <w:proofErr w:type="spellStart"/>
-      <w:r>
-        <w:rPr>
-          <w:rFonts w:ascii="Tacoma" w:hAnsi="Tacoma"/>
-          <w:sz w:val="24"/>
-          <w:szCs w:val="24"/>
-        </w:rPr>
-        <w:t>rel</w:t>
-      </w:r>
-      <w:proofErr w:type="spellEnd"/>
-      <w:r>
-        <w:rPr>
-          <w:rFonts w:ascii="Tacoma" w:hAnsi="Tacoma"/>
-          <w:sz w:val="24"/>
-          <w:szCs w:val="24"/>
-        </w:rPr>
-        <w:t xml:space="preserve">” attribute “alternate stylesheet”. </w:t>
+        <w:t xml:space="preserve">Stylesheets which are defined with “rel” attribute “alternate stylesheet”. </w:t>
       </w:r>
       <w:r>
         <w:rPr>
@@ -908,25 +868,1950 @@
           <w:sz w:val="24"/>
           <w:szCs w:val="24"/>
         </w:rPr>
-        <w:t xml:space="preserve">Stylesheets with </w:t>
-      </w:r>
-      <w:proofErr w:type="spellStart"/>
-      <w:r>
-        <w:rPr>
-          <w:rFonts w:ascii="Tacoma" w:hAnsi="Tacoma"/>
-          <w:sz w:val="24"/>
-          <w:szCs w:val="24"/>
-        </w:rPr>
-        <w:t>rel</w:t>
-      </w:r>
-      <w:proofErr w:type="spellEnd"/>
-      <w:r>
-        <w:rPr>
-          <w:rFonts w:ascii="Tacoma" w:hAnsi="Tacoma"/>
-          <w:sz w:val="24"/>
-          <w:szCs w:val="24"/>
-        </w:rPr>
-        <w:t xml:space="preserve"> attribute have title attribute, that stylesheet is designated as “preferred stylesheet”.  Preferred stylesheet, as name suggests, is preferred than alternate-stylesheets. If at any point of time an alternate-stylesheet is displayed, preferred </w:t>
+        <w:t>Stylesheets with “rel”</w:t>
+      </w:r>
+      <w:r>
+        <w:rPr>
+          <w:rFonts w:ascii="Tacoma" w:hAnsi="Tacoma"/>
+          <w:sz w:val="24"/>
+          <w:szCs w:val="24"/>
+        </w:rPr>
+        <w:t xml:space="preserve"> </w:t>
+      </w:r>
+      <w:r>
+        <w:rPr>
+          <w:rFonts w:ascii="Tacoma" w:hAnsi="Tacoma"/>
+          <w:sz w:val="24"/>
+          <w:szCs w:val="24"/>
+        </w:rPr>
+        <w:t>attribute (with value “stylesheet”) can also have another attribute named “title”. With this attribute, the stylesheet becomes preferred stylesheet (meaning that is applied by default to the document). If a conforming browser (which supports alternate-stylesheets), have alternate-stylesheets (through “rel” attribute with value “alternate stylesheet”)</w:t>
+      </w:r>
+      <w:r>
+        <w:rPr>
+          <w:rFonts w:ascii="Tacoma" w:hAnsi="Tacoma"/>
+          <w:sz w:val="24"/>
+          <w:szCs w:val="24"/>
+        </w:rPr>
+        <w:t xml:space="preserve"> and if one of them is selected</w:t>
+      </w:r>
+      <w:r>
+        <w:rPr>
+          <w:rFonts w:ascii="Tacoma" w:hAnsi="Tacoma"/>
+          <w:sz w:val="24"/>
+          <w:szCs w:val="24"/>
+        </w:rPr>
+        <w:t>, that selection supersedes with preferred stylesheet. However, if a stylesheet with no “title” attribute is mentioned, that is used always</w:t>
+      </w:r>
+      <w:r>
+        <w:rPr>
+          <w:rFonts w:ascii="Tacoma" w:hAnsi="Tacoma"/>
+          <w:sz w:val="24"/>
+          <w:szCs w:val="24"/>
+        </w:rPr>
+        <w:t>.</w:t>
+      </w:r>
+    </w:p>
+    <w:p>
+      <w:pPr>
+        <w:rPr>
+          <w:rFonts w:ascii="Tacoma" w:hAnsi="Tacoma"/>
+          <w:sz w:val="24"/>
+          <w:szCs w:val="24"/>
+        </w:rPr>
+      </w:pPr>
+    </w:p>
+    <w:p>
+      <w:pPr>
+        <w:rPr>
+          <w:rFonts w:ascii="Tacoma" w:hAnsi="Tacoma"/>
+          <w:b/>
+          <w:bCs/>
+          <w:sz w:val="24"/>
+          <w:szCs w:val="24"/>
+        </w:rPr>
+      </w:pPr>
+      <w:r>
+        <w:rPr>
+          <w:rFonts w:ascii="Tacoma" w:hAnsi="Tacoma"/>
+          <w:b/>
+          <w:bCs/>
+          <w:sz w:val="24"/>
+          <w:szCs w:val="24"/>
+        </w:rPr>
+        <w:t>Style Element</w:t>
+      </w:r>
+    </w:p>
+    <w:p>
+      <w:pPr>
+        <w:rPr>
+          <w:rFonts w:ascii="Tacoma" w:hAnsi="Tacoma"/>
+          <w:sz w:val="24"/>
+          <w:szCs w:val="24"/>
+        </w:rPr>
+      </w:pPr>
+      <w:r>
+        <w:rPr>
+          <w:rFonts w:ascii="Tacoma" w:hAnsi="Tacoma"/>
+          <w:sz w:val="24"/>
+          <w:szCs w:val="24"/>
+        </w:rPr>
+        <w:t>Referred to as document or embedded stylesheet.</w:t>
+      </w:r>
+      <w:r>
+        <w:rPr>
+          <w:rFonts w:ascii="Tacoma" w:hAnsi="Tacoma"/>
+          <w:sz w:val="24"/>
+          <w:szCs w:val="24"/>
+        </w:rPr>
+        <w:t xml:space="preserve"> </w:t>
+      </w:r>
+      <w:r>
+        <w:rPr>
+          <w:rFonts w:ascii="Tacoma" w:hAnsi="Tacoma"/>
+          <w:sz w:val="24"/>
+          <w:szCs w:val="24"/>
+        </w:rPr>
+        <w:t>This tag is present in the document. It needs to have type attribute with value ‘text/css’</w:t>
+      </w:r>
+      <w:r>
+        <w:rPr>
+          <w:rFonts w:ascii="Tacoma" w:hAnsi="Tacoma"/>
+          <w:sz w:val="24"/>
+          <w:szCs w:val="24"/>
+        </w:rPr>
+        <w:t>. It can also contain links to external stylesheets</w:t>
+      </w:r>
+      <w:r>
+        <w:rPr>
+          <w:rFonts w:ascii="Tacoma" w:hAnsi="Tacoma"/>
+          <w:sz w:val="24"/>
+          <w:szCs w:val="24"/>
+        </w:rPr>
+        <w:t xml:space="preserve"> (via @import directive)</w:t>
+      </w:r>
+      <w:r>
+        <w:rPr>
+          <w:rFonts w:ascii="Tacoma" w:hAnsi="Tacoma"/>
+          <w:sz w:val="24"/>
+          <w:szCs w:val="24"/>
+        </w:rPr>
+        <w:t>.</w:t>
+      </w:r>
+    </w:p>
+    <w:p>
+      <w:pPr>
+        <w:rPr>
+          <w:rFonts w:ascii="Tacoma" w:hAnsi="Tacoma"/>
+          <w:sz w:val="24"/>
+          <w:szCs w:val="24"/>
+        </w:rPr>
+      </w:pPr>
+    </w:p>
+    <w:p>
+      <w:pPr>
+        <w:rPr>
+          <w:rFonts w:ascii="Tacoma" w:hAnsi="Tacoma"/>
+          <w:b/>
+          <w:bCs/>
+          <w:sz w:val="24"/>
+          <w:szCs w:val="24"/>
+        </w:rPr>
+      </w:pPr>
+      <w:r>
+        <w:rPr>
+          <w:rFonts w:ascii="Tacoma" w:hAnsi="Tacoma"/>
+          <w:b/>
+          <w:bCs/>
+          <w:sz w:val="24"/>
+          <w:szCs w:val="24"/>
+        </w:rPr>
+        <w:t>@import directive</w:t>
+      </w:r>
+    </w:p>
+    <w:p>
+      <w:pPr>
+        <w:rPr>
+          <w:rFonts w:ascii="Tacoma" w:hAnsi="Tacoma"/>
+          <w:sz w:val="24"/>
+          <w:szCs w:val="24"/>
+        </w:rPr>
+      </w:pPr>
+      <w:r>
+        <w:rPr>
+          <w:rFonts w:ascii="Tacoma" w:hAnsi="Tacoma"/>
+          <w:sz w:val="24"/>
+          <w:szCs w:val="24"/>
+        </w:rPr>
+        <w:t>Can be part of style element. It looks something like this:</w:t>
+      </w:r>
+    </w:p>
+    <w:p>
+      <w:pPr>
+        <w:rPr>
+          <w:rFonts w:ascii="Tacoma" w:hAnsi="Tacoma"/>
+          <w:sz w:val="24"/>
+          <w:szCs w:val="24"/>
+        </w:rPr>
+      </w:pPr>
+      <w:r>
+        <w:rPr>
+          <w:rFonts w:ascii="Tacoma" w:hAnsi="Tacoma"/>
+          <w:sz w:val="24"/>
+          <w:szCs w:val="24"/>
+        </w:rPr>
+        <w:t>@import url(style1.css);</w:t>
+      </w:r>
+    </w:p>
+    <w:p>
+      <w:pPr>
+        <w:rPr>
+          <w:rFonts w:ascii="Tacoma" w:hAnsi="Tacoma"/>
+          <w:sz w:val="24"/>
+          <w:szCs w:val="24"/>
+        </w:rPr>
+      </w:pPr>
+      <w:r>
+        <w:rPr>
+          <w:rFonts w:ascii="Tacoma" w:hAnsi="Tacoma"/>
+          <w:sz w:val="24"/>
+          <w:szCs w:val="24"/>
+        </w:rPr>
+        <w:t xml:space="preserve">Like “link”, import is used to load external stylesheets. The </w:t>
+      </w:r>
+      <w:r>
+        <w:rPr>
+          <w:rFonts w:ascii="Tacoma" w:hAnsi="Tacoma"/>
+          <w:sz w:val="24"/>
+          <w:szCs w:val="24"/>
+        </w:rPr>
+        <w:t xml:space="preserve">major </w:t>
+      </w:r>
+      <w:r>
+        <w:rPr>
+          <w:rFonts w:ascii="Tacoma" w:hAnsi="Tacoma"/>
+          <w:sz w:val="24"/>
+          <w:szCs w:val="24"/>
+        </w:rPr>
+        <w:t>difference is where it can be placed. While link element can be placed anywhere in body or head element, the directive can only be placed in style element (at the top – above all style rules)</w:t>
+      </w:r>
+      <w:r>
+        <w:rPr>
+          <w:rFonts w:ascii="Tacoma" w:hAnsi="Tacoma"/>
+          <w:sz w:val="24"/>
+          <w:szCs w:val="24"/>
+        </w:rPr>
+        <w:t xml:space="preserve">. Another </w:t>
+      </w:r>
+      <w:r>
+        <w:rPr>
+          <w:rFonts w:ascii="Tacoma" w:hAnsi="Tacoma"/>
+          <w:sz w:val="24"/>
+          <w:szCs w:val="24"/>
+        </w:rPr>
+        <w:lastRenderedPageBreak/>
+        <w:t>distinction between the two is that unlike stylesheets loaded via link tag, they are loaded and used (no concept of alternate stylesheets).</w:t>
+      </w:r>
+      <w:r>
+        <w:rPr>
+          <w:rFonts w:ascii="Tacoma" w:hAnsi="Tacoma"/>
+          <w:sz w:val="24"/>
+          <w:szCs w:val="24"/>
+        </w:rPr>
+        <w:t xml:space="preserve"> You can provide media descriptors after stylesheet url.</w:t>
+      </w:r>
+    </w:p>
+    <w:p>
+      <w:pPr>
+        <w:rPr>
+          <w:rFonts w:ascii="Tacoma" w:hAnsi="Tacoma"/>
+          <w:b/>
+          <w:bCs/>
+          <w:sz w:val="24"/>
+          <w:szCs w:val="24"/>
+        </w:rPr>
+      </w:pPr>
+      <w:r>
+        <w:rPr>
+          <w:rFonts w:ascii="Tacoma" w:hAnsi="Tacoma"/>
+          <w:b/>
+          <w:bCs/>
+          <w:sz w:val="24"/>
+          <w:szCs w:val="24"/>
+        </w:rPr>
+        <w:t>HTT</w:t>
+      </w:r>
+      <w:r>
+        <w:rPr>
+          <w:rFonts w:ascii="Tacoma" w:hAnsi="Tacoma"/>
+          <w:b/>
+          <w:bCs/>
+          <w:sz w:val="24"/>
+          <w:szCs w:val="24"/>
+        </w:rPr>
+        <w:t>P</w:t>
+      </w:r>
+      <w:r>
+        <w:rPr>
+          <w:rFonts w:ascii="Tacoma" w:hAnsi="Tacoma"/>
+          <w:b/>
+          <w:bCs/>
+          <w:sz w:val="24"/>
+          <w:szCs w:val="24"/>
+        </w:rPr>
+        <w:t xml:space="preserve"> Linking (Obscure way)</w:t>
+      </w:r>
+    </w:p>
+    <w:p>
+      <w:pPr>
+        <w:rPr>
+          <w:rFonts w:ascii="Tacoma" w:hAnsi="Tacoma"/>
+          <w:b/>
+          <w:bCs/>
+          <w:sz w:val="24"/>
+          <w:szCs w:val="24"/>
+        </w:rPr>
+      </w:pPr>
+      <w:r>
+        <w:rPr>
+          <w:rFonts w:ascii="Tacoma" w:hAnsi="Tacoma"/>
+          <w:b/>
+          <w:bCs/>
+          <w:sz w:val="24"/>
+          <w:szCs w:val="24"/>
+        </w:rPr>
+        <w:t>Inline Styles</w:t>
+      </w:r>
+    </w:p>
+    <w:p>
+      <w:pPr>
+        <w:rPr>
+          <w:rFonts w:ascii="Tacoma" w:hAnsi="Tacoma"/>
+          <w:sz w:val="24"/>
+          <w:szCs w:val="24"/>
+        </w:rPr>
+      </w:pPr>
+      <w:r>
+        <w:rPr>
+          <w:rFonts w:ascii="Tacoma" w:hAnsi="Tacoma"/>
+          <w:sz w:val="24"/>
+          <w:szCs w:val="24"/>
+        </w:rPr>
+        <w:t>Can be applied to any elements found in “body” tag.</w:t>
+      </w:r>
+      <w:r>
+        <w:rPr>
+          <w:rFonts w:ascii="Tacoma" w:hAnsi="Tacoma"/>
+          <w:sz w:val="24"/>
+          <w:szCs w:val="24"/>
+        </w:rPr>
+        <w:t xml:space="preserve"> You cannot put import directive in it.</w:t>
+      </w:r>
+    </w:p>
+    <w:p>
+      <w:pPr>
+        <w:rPr>
+          <w:rFonts w:ascii="Tacoma" w:hAnsi="Tacoma"/>
+          <w:sz w:val="24"/>
+          <w:szCs w:val="24"/>
+        </w:rPr>
+      </w:pPr>
+    </w:p>
+    <w:p>
+      <w:pPr>
+        <w:rPr>
+          <w:rFonts w:ascii="Tacoma" w:hAnsi="Tacoma"/>
+          <w:b/>
+          <w:bCs/>
+          <w:sz w:val="24"/>
+          <w:szCs w:val="24"/>
+        </w:rPr>
+      </w:pPr>
+      <w:r>
+        <w:rPr>
+          <w:rFonts w:ascii="Tacoma" w:hAnsi="Tacoma"/>
+          <w:b/>
+          <w:bCs/>
+          <w:sz w:val="24"/>
+          <w:szCs w:val="24"/>
+        </w:rPr>
+        <w:t>Stylesheet Contents</w:t>
+      </w:r>
+    </w:p>
+    <w:p>
+      <w:pPr>
+        <w:pStyle w:val="ListParagraph"/>
+        <w:numPr>
+          <w:ilvl w:val="0"/>
+          <w:numId w:val="4"/>
+        </w:numPr>
+        <w:rPr>
+          <w:rFonts w:ascii="Tacoma" w:hAnsi="Tacoma"/>
+          <w:sz w:val="24"/>
+          <w:szCs w:val="24"/>
+        </w:rPr>
+      </w:pPr>
+      <w:r>
+        <w:rPr>
+          <w:rFonts w:ascii="Tacoma" w:hAnsi="Tacoma"/>
+          <w:sz w:val="24"/>
+          <w:szCs w:val="24"/>
+        </w:rPr>
+        <w:t>No markup</w:t>
+      </w:r>
+    </w:p>
+    <w:p>
+      <w:pPr>
+        <w:pStyle w:val="ListParagraph"/>
+        <w:numPr>
+          <w:ilvl w:val="0"/>
+          <w:numId w:val="4"/>
+        </w:numPr>
+        <w:rPr>
+          <w:rFonts w:ascii="Tacoma" w:hAnsi="Tacoma"/>
+          <w:sz w:val="24"/>
+          <w:szCs w:val="24"/>
+        </w:rPr>
+      </w:pPr>
+      <w:r>
+        <w:rPr>
+          <w:rFonts w:ascii="Tacoma" w:hAnsi="Tacoma"/>
+          <w:sz w:val="24"/>
+          <w:szCs w:val="24"/>
+        </w:rPr>
+        <w:t xml:space="preserve">Made up of rules. Each rule </w:t>
+      </w:r>
+      <w:r>
+        <w:rPr>
+          <w:rFonts w:ascii="Tacoma" w:hAnsi="Tacoma"/>
+          <w:sz w:val="24"/>
+          <w:szCs w:val="24"/>
+        </w:rPr>
+        <w:t>comprises</w:t>
+      </w:r>
+      <w:r>
+        <w:rPr>
+          <w:rFonts w:ascii="Tacoma" w:hAnsi="Tacoma"/>
+          <w:sz w:val="24"/>
+          <w:szCs w:val="24"/>
+        </w:rPr>
+        <w:t xml:space="preserve"> of two parts: selector and declaration block. Declaration block</w:t>
+      </w:r>
+      <w:r>
+        <w:rPr>
+          <w:rFonts w:ascii="Tacoma" w:hAnsi="Tacoma"/>
+          <w:sz w:val="24"/>
+          <w:szCs w:val="24"/>
+        </w:rPr>
+        <w:t xml:space="preserve"> may contain one or more declaration. Each declaration is made up of two parts property and its value.</w:t>
+      </w:r>
+    </w:p>
+    <w:p>
+      <w:pPr>
+        <w:rPr>
+          <w:rFonts w:ascii="Tacoma" w:hAnsi="Tacoma"/>
+          <w:b/>
+          <w:bCs/>
+          <w:sz w:val="24"/>
+          <w:szCs w:val="24"/>
+        </w:rPr>
+      </w:pPr>
+      <w:r>
+        <w:rPr>
+          <w:rFonts w:ascii="Tacoma" w:hAnsi="Tacoma"/>
+          <w:b/>
+          <w:bCs/>
+          <w:sz w:val="24"/>
+          <w:szCs w:val="24"/>
+        </w:rPr>
+        <w:t>Vendor Prefixes:</w:t>
+      </w:r>
+    </w:p>
+    <w:p>
+      <w:pPr>
+        <w:rPr>
+          <w:rFonts w:ascii="Tacoma" w:hAnsi="Tacoma"/>
+          <w:sz w:val="24"/>
+          <w:szCs w:val="24"/>
+        </w:rPr>
+      </w:pPr>
+      <w:r>
+        <w:rPr>
+          <w:rFonts w:ascii="Tacoma" w:hAnsi="Tacoma"/>
+          <w:sz w:val="24"/>
+          <w:szCs w:val="24"/>
+        </w:rPr>
+        <w:t>Used by browsers vendors to mark properties as experimental or proprietary or both.</w:t>
+      </w:r>
+    </w:p>
+    <w:p>
+      <w:pPr>
+        <w:rPr>
+          <w:rFonts w:ascii="Tacoma" w:hAnsi="Tacoma"/>
+          <w:b/>
+          <w:bCs/>
+          <w:sz w:val="24"/>
+          <w:szCs w:val="24"/>
+        </w:rPr>
+      </w:pPr>
+      <w:r>
+        <w:rPr>
+          <w:rFonts w:ascii="Tacoma" w:hAnsi="Tacoma"/>
+          <w:b/>
+          <w:bCs/>
+          <w:sz w:val="24"/>
+          <w:szCs w:val="24"/>
+        </w:rPr>
+        <w:t>Whitespace Handling</w:t>
+      </w:r>
+    </w:p>
+    <w:p>
+      <w:pPr>
+        <w:rPr>
+          <w:rFonts w:ascii="Tacoma" w:hAnsi="Tacoma"/>
+          <w:sz w:val="24"/>
+          <w:szCs w:val="24"/>
+        </w:rPr>
+      </w:pPr>
+      <w:r>
+        <w:rPr>
+          <w:rFonts w:ascii="Tacoma" w:hAnsi="Tacoma"/>
+          <w:sz w:val="24"/>
+          <w:szCs w:val="24"/>
+        </w:rPr>
+        <w:t>Css treats whitespace just like html (combining multiple whitespaces into one)</w:t>
+      </w:r>
+      <w:r>
+        <w:rPr>
+          <w:rFonts w:ascii="Tacoma" w:hAnsi="Tacoma"/>
+          <w:sz w:val="24"/>
+          <w:szCs w:val="24"/>
+        </w:rPr>
+        <w:t>.</w:t>
+      </w:r>
+    </w:p>
+    <w:p>
+      <w:pPr>
+        <w:rPr>
+          <w:rFonts w:ascii="Tacoma" w:hAnsi="Tacoma"/>
+          <w:b/>
+          <w:bCs/>
+          <w:sz w:val="24"/>
+          <w:szCs w:val="24"/>
+        </w:rPr>
+      </w:pPr>
+      <w:r>
+        <w:rPr>
+          <w:rFonts w:ascii="Tacoma" w:hAnsi="Tacoma"/>
+          <w:b/>
+          <w:bCs/>
+          <w:sz w:val="24"/>
+          <w:szCs w:val="24"/>
+        </w:rPr>
+        <w:t>Comments</w:t>
+      </w:r>
+    </w:p>
+    <w:p>
+      <w:pPr>
+        <w:rPr>
+          <w:rFonts w:ascii="Tacoma" w:hAnsi="Tacoma"/>
+          <w:sz w:val="24"/>
+          <w:szCs w:val="24"/>
+        </w:rPr>
+      </w:pPr>
+      <w:r>
+        <w:rPr>
+          <w:rFonts w:ascii="Tacoma" w:hAnsi="Tacoma"/>
+          <w:sz w:val="24"/>
+          <w:szCs w:val="24"/>
+        </w:rPr>
+        <w:t>/* */ (cannot be nested)</w:t>
+      </w:r>
+    </w:p>
+    <w:p>
+      <w:pPr>
+        <w:rPr>
+          <w:rFonts w:ascii="Tacoma" w:hAnsi="Tacoma"/>
+          <w:b/>
+          <w:bCs/>
+          <w:sz w:val="24"/>
+          <w:szCs w:val="24"/>
+        </w:rPr>
+      </w:pPr>
+      <w:r>
+        <w:rPr>
+          <w:rFonts w:ascii="Tacoma" w:hAnsi="Tacoma"/>
+          <w:b/>
+          <w:bCs/>
+          <w:sz w:val="24"/>
+          <w:szCs w:val="24"/>
+        </w:rPr>
+        <w:t>Media Queries</w:t>
+      </w:r>
+    </w:p>
+    <w:p>
+      <w:pPr>
+        <w:rPr>
+          <w:rFonts w:ascii="Tacoma" w:hAnsi="Tacoma"/>
+        </w:rPr>
+      </w:pPr>
+      <w:r>
+        <w:rPr>
+          <w:rFonts w:ascii="Tacoma" w:hAnsi="Tacoma"/>
+        </w:rPr>
+        <w:t xml:space="preserve">With </w:t>
+      </w:r>
+      <w:r>
+        <w:rPr>
+          <w:rStyle w:val="Emphasis"/>
+          <w:rFonts w:ascii="Tacoma" w:hAnsi="Tacoma"/>
+        </w:rPr>
+        <w:t>media queries</w:t>
+      </w:r>
+      <w:r>
+        <w:rPr>
+          <w:rFonts w:ascii="Tacoma" w:hAnsi="Tacoma"/>
+        </w:rPr>
+        <w:t>, an author can define the media environment in which a given stylesheet is used by the browser.</w:t>
+      </w:r>
+      <w:r>
+        <w:rPr>
+          <w:rFonts w:ascii="Tacoma" w:hAnsi="Tacoma"/>
+        </w:rPr>
+        <w:t xml:space="preserve"> In the past, this was handled by setting media types via the </w:t>
+      </w:r>
+      <w:r>
+        <w:rPr>
+          <w:rStyle w:val="HTMLCode"/>
+          <w:rFonts w:ascii="Tacoma" w:eastAsiaTheme="minorHAnsi" w:hAnsi="Tacoma"/>
+        </w:rPr>
+        <w:t>media</w:t>
+      </w:r>
+      <w:r>
+        <w:rPr>
+          <w:rFonts w:ascii="Tacoma" w:hAnsi="Tacoma"/>
+        </w:rPr>
+        <w:t xml:space="preserve"> attribute on the </w:t>
+      </w:r>
+      <w:r>
+        <w:rPr>
+          <w:rStyle w:val="HTMLCode"/>
+          <w:rFonts w:ascii="Tacoma" w:eastAsiaTheme="minorHAnsi" w:hAnsi="Tacoma"/>
+        </w:rPr>
+        <w:t>link</w:t>
+      </w:r>
+      <w:r>
+        <w:rPr>
+          <w:rFonts w:ascii="Tacoma" w:hAnsi="Tacoma"/>
+        </w:rPr>
+        <w:t xml:space="preserve"> element, on a </w:t>
+      </w:r>
+      <w:r>
+        <w:rPr>
+          <w:rStyle w:val="HTMLCode"/>
+          <w:rFonts w:ascii="Tacoma" w:eastAsiaTheme="minorHAnsi" w:hAnsi="Tacoma"/>
+        </w:rPr>
+        <w:t>style</w:t>
+      </w:r>
+      <w:r>
+        <w:rPr>
+          <w:rFonts w:ascii="Tacoma" w:hAnsi="Tacoma"/>
+        </w:rPr>
+        <w:t xml:space="preserve"> element, or in the media descriptor of an </w:t>
+      </w:r>
+      <w:r>
+        <w:rPr>
+          <w:rStyle w:val="HTMLCode"/>
+          <w:rFonts w:ascii="Tacoma" w:eastAsiaTheme="minorHAnsi" w:hAnsi="Tacoma"/>
+        </w:rPr>
+        <w:t>@import</w:t>
+      </w:r>
+      <w:r>
+        <w:rPr>
+          <w:rFonts w:ascii="Tacoma" w:hAnsi="Tacoma"/>
+        </w:rPr>
+        <w:t xml:space="preserve"> or </w:t>
+      </w:r>
+      <w:r>
+        <w:rPr>
+          <w:rStyle w:val="HTMLCode"/>
+          <w:rFonts w:ascii="Tacoma" w:eastAsiaTheme="minorHAnsi" w:hAnsi="Tacoma"/>
+        </w:rPr>
+        <w:t>@media</w:t>
+      </w:r>
+      <w:r>
+        <w:rPr>
+          <w:rFonts w:ascii="Tacoma" w:hAnsi="Tacoma"/>
+        </w:rPr>
+        <w:t xml:space="preserve"> declaration. Media queries take this concept several steps further by allowing authors to choose stylesheets based on the features of a given media type, using what are called </w:t>
+      </w:r>
+      <w:r>
+        <w:rPr>
+          <w:rStyle w:val="Emphasis"/>
+          <w:rFonts w:ascii="Tacoma" w:hAnsi="Tacoma"/>
+        </w:rPr>
+        <w:t>media descriptors</w:t>
+      </w:r>
+      <w:r>
+        <w:rPr>
+          <w:rFonts w:ascii="Tacoma" w:hAnsi="Tacoma"/>
+        </w:rPr>
+        <w:t>.</w:t>
+      </w:r>
+    </w:p>
+    <w:p>
+      <w:pPr>
+        <w:tabs>
+          <w:tab w:val="left" w:pos="916"/>
+          <w:tab w:val="left" w:pos="1832"/>
+          <w:tab w:val="left" w:pos="2748"/>
+          <w:tab w:val="left" w:pos="3664"/>
+          <w:tab w:val="left" w:pos="4580"/>
+          <w:tab w:val="left" w:pos="5496"/>
+          <w:tab w:val="left" w:pos="6412"/>
+          <w:tab w:val="left" w:pos="7328"/>
+          <w:tab w:val="left" w:pos="8244"/>
+          <w:tab w:val="left" w:pos="9160"/>
+          <w:tab w:val="left" w:pos="10076"/>
+          <w:tab w:val="left" w:pos="10992"/>
+          <w:tab w:val="left" w:pos="11908"/>
+          <w:tab w:val="left" w:pos="12824"/>
+          <w:tab w:val="left" w:pos="13740"/>
+          <w:tab w:val="left" w:pos="14656"/>
+        </w:tabs>
+        <w:spacing w:after="0" w:line="240" w:lineRule="auto"/>
+        <w:rPr>
+          <w:rFonts w:ascii="Courier New" w:eastAsia="Times New Roman" w:hAnsi="Courier New" w:cs="Courier New"/>
+          <w:sz w:val="20"/>
+          <w:szCs w:val="20"/>
+        </w:rPr>
+      </w:pPr>
+      <w:r>
+        <w:rPr>
+          <w:rFonts w:ascii="Courier New" w:eastAsia="Times New Roman" w:hAnsi="Courier New" w:cs="Courier New"/>
+          <w:sz w:val="20"/>
+          <w:szCs w:val="20"/>
+        </w:rPr>
+        <w:t>h1 {color: maroon;}</w:t>
+      </w:r>
+    </w:p>
+    <w:p>
+      <w:pPr>
+        <w:tabs>
+          <w:tab w:val="left" w:pos="916"/>
+          <w:tab w:val="left" w:pos="1832"/>
+          <w:tab w:val="left" w:pos="2748"/>
+          <w:tab w:val="left" w:pos="3664"/>
+          <w:tab w:val="left" w:pos="4580"/>
+          <w:tab w:val="left" w:pos="5496"/>
+          <w:tab w:val="left" w:pos="6412"/>
+          <w:tab w:val="left" w:pos="7328"/>
+          <w:tab w:val="left" w:pos="8244"/>
+          <w:tab w:val="left" w:pos="9160"/>
+          <w:tab w:val="left" w:pos="10076"/>
+          <w:tab w:val="left" w:pos="10992"/>
+          <w:tab w:val="left" w:pos="11908"/>
+          <w:tab w:val="left" w:pos="12824"/>
+          <w:tab w:val="left" w:pos="13740"/>
+          <w:tab w:val="left" w:pos="14656"/>
+        </w:tabs>
+        <w:spacing w:after="0" w:line="240" w:lineRule="auto"/>
+        <w:rPr>
+          <w:rFonts w:ascii="Courier New" w:eastAsia="Times New Roman" w:hAnsi="Courier New" w:cs="Courier New"/>
+          <w:sz w:val="20"/>
+          <w:szCs w:val="20"/>
+        </w:rPr>
+      </w:pPr>
+      <w:r>
+        <w:rPr>
+          <w:rFonts w:ascii="Courier New" w:eastAsia="Times New Roman" w:hAnsi="Courier New" w:cs="Courier New"/>
+          <w:sz w:val="20"/>
+          <w:szCs w:val="20"/>
+        </w:rPr>
+        <w:t>@media projection {</w:t>
+      </w:r>
+    </w:p>
+    <w:p>
+      <w:pPr>
+        <w:tabs>
+          <w:tab w:val="left" w:pos="916"/>
+          <w:tab w:val="left" w:pos="1832"/>
+          <w:tab w:val="left" w:pos="2748"/>
+          <w:tab w:val="left" w:pos="3664"/>
+          <w:tab w:val="left" w:pos="4580"/>
+          <w:tab w:val="left" w:pos="5496"/>
+          <w:tab w:val="left" w:pos="6412"/>
+          <w:tab w:val="left" w:pos="7328"/>
+          <w:tab w:val="left" w:pos="8244"/>
+          <w:tab w:val="left" w:pos="9160"/>
+          <w:tab w:val="left" w:pos="10076"/>
+          <w:tab w:val="left" w:pos="10992"/>
+          <w:tab w:val="left" w:pos="11908"/>
+          <w:tab w:val="left" w:pos="12824"/>
+          <w:tab w:val="left" w:pos="13740"/>
+          <w:tab w:val="left" w:pos="14656"/>
+        </w:tabs>
+        <w:spacing w:after="0" w:line="240" w:lineRule="auto"/>
+        <w:rPr>
+          <w:rFonts w:ascii="Courier New" w:eastAsia="Times New Roman" w:hAnsi="Courier New" w:cs="Courier New"/>
+          <w:sz w:val="20"/>
+          <w:szCs w:val="20"/>
+        </w:rPr>
+      </w:pPr>
+      <w:r>
+        <w:rPr>
+          <w:rFonts w:ascii="Courier New" w:eastAsia="Times New Roman" w:hAnsi="Courier New" w:cs="Courier New"/>
+          <w:sz w:val="20"/>
+          <w:szCs w:val="20"/>
+        </w:rPr>
+        <w:t xml:space="preserve">   body {background: yellow;}</w:t>
+      </w:r>
+    </w:p>
+    <w:p>
+      <w:pPr>
+        <w:tabs>
+          <w:tab w:val="left" w:pos="916"/>
+          <w:tab w:val="left" w:pos="1832"/>
+          <w:tab w:val="left" w:pos="2748"/>
+          <w:tab w:val="left" w:pos="3664"/>
+          <w:tab w:val="left" w:pos="4580"/>
+          <w:tab w:val="left" w:pos="5496"/>
+          <w:tab w:val="left" w:pos="6412"/>
+          <w:tab w:val="left" w:pos="7328"/>
+          <w:tab w:val="left" w:pos="8244"/>
+          <w:tab w:val="left" w:pos="9160"/>
+          <w:tab w:val="left" w:pos="10076"/>
+          <w:tab w:val="left" w:pos="10992"/>
+          <w:tab w:val="left" w:pos="11908"/>
+          <w:tab w:val="left" w:pos="12824"/>
+          <w:tab w:val="left" w:pos="13740"/>
+          <w:tab w:val="left" w:pos="14656"/>
+        </w:tabs>
+        <w:spacing w:after="0" w:line="240" w:lineRule="auto"/>
+        <w:rPr>
+          <w:rFonts w:ascii="Courier New" w:eastAsia="Times New Roman" w:hAnsi="Courier New" w:cs="Courier New"/>
+          <w:sz w:val="20"/>
+          <w:szCs w:val="20"/>
+        </w:rPr>
+      </w:pPr>
+      <w:r>
+        <w:rPr>
+          <w:rFonts w:ascii="Courier New" w:eastAsia="Times New Roman" w:hAnsi="Courier New" w:cs="Courier New"/>
+          <w:sz w:val="20"/>
+          <w:szCs w:val="20"/>
+        </w:rPr>
+        <w:t>}</w:t>
+      </w:r>
+    </w:p>
+    <w:p>
+      <w:pPr>
+        <w:rPr>
+          <w:rFonts w:ascii="Tacoma" w:hAnsi="Tacoma"/>
+        </w:rPr>
+      </w:pPr>
+      <w:r>
+        <w:rPr>
+          <w:rFonts w:ascii="Tacoma" w:hAnsi="Tacoma"/>
+        </w:rPr>
+        <w:t xml:space="preserve">You can have as many </w:t>
+      </w:r>
+      <w:r>
+        <w:rPr>
+          <w:rStyle w:val="HTMLCode"/>
+          <w:rFonts w:ascii="Tacoma" w:eastAsiaTheme="minorHAnsi" w:hAnsi="Tacoma"/>
+        </w:rPr>
+        <w:t>@media</w:t>
+      </w:r>
+      <w:r>
+        <w:rPr>
+          <w:rFonts w:ascii="Tacoma" w:hAnsi="Tacoma"/>
+        </w:rPr>
+        <w:t xml:space="preserve"> blocks as you like in a given stylesheet, each with its own set of media descriptors</w:t>
+      </w:r>
+      <w:r>
+        <w:rPr>
+          <w:rFonts w:ascii="Tacoma" w:hAnsi="Tacoma"/>
+        </w:rPr>
+        <w:t>.</w:t>
+      </w:r>
+    </w:p>
+    <w:p>
+      <w:pPr>
+        <w:pStyle w:val="Heading2"/>
+        <w:rPr>
+          <w:rFonts w:ascii="Tacoma" w:hAnsi="Tacoma"/>
+          <w:b/>
+          <w:bCs/>
+          <w:color w:val="auto"/>
+        </w:rPr>
+      </w:pPr>
+    </w:p>
+    <w:p>
+      <w:pPr>
+        <w:pStyle w:val="Heading2"/>
+        <w:rPr>
+          <w:rFonts w:ascii="Tacoma" w:hAnsi="Tacoma"/>
+          <w:b/>
+          <w:bCs/>
+          <w:color w:val="auto"/>
+        </w:rPr>
+      </w:pPr>
+    </w:p>
+    <w:p>
+      <w:pPr>
+        <w:pStyle w:val="Heading2"/>
+        <w:rPr>
+          <w:rFonts w:ascii="Tacoma" w:hAnsi="Tacoma"/>
+          <w:b/>
+          <w:bCs/>
+          <w:color w:val="auto"/>
+        </w:rPr>
+      </w:pPr>
+      <w:r>
+        <w:rPr>
+          <w:rFonts w:ascii="Tacoma" w:hAnsi="Tacoma"/>
+          <w:b/>
+          <w:bCs/>
+          <w:color w:val="auto"/>
+        </w:rPr>
+        <w:t>Media Types</w:t>
+      </w:r>
+    </w:p>
+    <w:p>
+      <w:pPr>
+        <w:pStyle w:val="NormalWeb"/>
+        <w:rPr>
+          <w:rFonts w:ascii="Tacoma" w:hAnsi="Tacoma"/>
+        </w:rPr>
+      </w:pPr>
+      <w:r>
+        <w:rPr>
+          <w:rFonts w:ascii="Tacoma" w:hAnsi="Tacoma"/>
+        </w:rPr>
+        <w:t xml:space="preserve">The most basic form of media queries are </w:t>
+      </w:r>
+      <w:r>
+        <w:rPr>
+          <w:rStyle w:val="Emphasis"/>
+          <w:rFonts w:ascii="Tacoma" w:hAnsi="Tacoma"/>
+        </w:rPr>
+        <w:t>media types</w:t>
+      </w:r>
+      <w:r>
+        <w:rPr>
+          <w:rFonts w:ascii="Tacoma" w:hAnsi="Tacoma"/>
+        </w:rPr>
+        <w:t>, which first appeared in CSS2. These are simple labels for different kinds of media:</w:t>
+      </w:r>
+    </w:p>
+    <w:p>
+      <w:pPr>
+        <w:rPr>
+          <w:rFonts w:ascii="Tacoma" w:hAnsi="Tacoma"/>
+        </w:rPr>
+      </w:pPr>
+      <w:r>
+        <w:rPr>
+          <w:rStyle w:val="HTMLCode"/>
+          <w:rFonts w:ascii="Tacoma" w:eastAsiaTheme="minorHAnsi" w:hAnsi="Tacoma"/>
+        </w:rPr>
+        <w:t>all</w:t>
+      </w:r>
+    </w:p>
+    <w:p>
+      <w:pPr>
+        <w:pStyle w:val="NormalWeb"/>
+        <w:ind w:left="720"/>
+        <w:rPr>
+          <w:rFonts w:ascii="Tacoma" w:hAnsi="Tacoma"/>
+        </w:rPr>
+      </w:pPr>
+      <w:r>
+        <w:rPr>
+          <w:rFonts w:ascii="Tacoma" w:hAnsi="Tacoma"/>
+        </w:rPr>
+        <w:t>Use in all presentational media.</w:t>
+      </w:r>
+    </w:p>
+    <w:p>
+      <w:pPr>
+        <w:rPr>
+          <w:rFonts w:ascii="Tacoma" w:hAnsi="Tacoma"/>
+        </w:rPr>
+      </w:pPr>
+      <w:r>
+        <w:rPr>
+          <w:rStyle w:val="HTMLCode"/>
+          <w:rFonts w:ascii="Tacoma" w:eastAsiaTheme="minorHAnsi" w:hAnsi="Tacoma"/>
+        </w:rPr>
+        <w:t>print</w:t>
+      </w:r>
+    </w:p>
+    <w:p>
+      <w:pPr>
+        <w:pStyle w:val="NormalWeb"/>
+        <w:ind w:left="720"/>
+        <w:rPr>
+          <w:rFonts w:ascii="Tacoma" w:hAnsi="Tacoma"/>
+        </w:rPr>
+      </w:pPr>
+      <w:r>
+        <w:rPr>
+          <w:rFonts w:ascii="Tacoma" w:hAnsi="Tacoma"/>
+        </w:rPr>
+        <w:t>Use when printing the document for sighted users and also when displaying a print preview of the document.</w:t>
+      </w:r>
+    </w:p>
+    <w:p>
+      <w:pPr>
+        <w:rPr>
+          <w:rFonts w:ascii="Tacoma" w:hAnsi="Tacoma"/>
+        </w:rPr>
+      </w:pPr>
+      <w:r>
+        <w:rPr>
+          <w:rStyle w:val="HTMLCode"/>
+          <w:rFonts w:ascii="Tacoma" w:eastAsiaTheme="minorHAnsi" w:hAnsi="Tacoma"/>
+        </w:rPr>
+        <w:t>screen</w:t>
+      </w:r>
+    </w:p>
+    <w:p>
+      <w:pPr>
+        <w:pStyle w:val="NormalWeb"/>
+        <w:ind w:left="720"/>
+        <w:rPr>
+          <w:rFonts w:ascii="Tacoma" w:hAnsi="Tacoma"/>
+        </w:rPr>
+      </w:pPr>
+      <w:r>
+        <w:rPr>
+          <w:rFonts w:ascii="Tacoma" w:hAnsi="Tacoma"/>
+        </w:rPr>
+        <w:t>Use when presenting the document in a screen medium like a desktop computer monitor. All web browsers running on such systems are screen-medium user agents.</w:t>
+      </w:r>
+    </w:p>
+    <w:p>
+      <w:pPr>
+        <w:pStyle w:val="HTMLPreformatted"/>
+      </w:pPr>
+      <w:r>
+        <w:rPr>
+          <w:rFonts w:ascii="Tacoma" w:hAnsi="Tacoma"/>
+        </w:rPr>
+        <w:t>Multiple media types can be specified using a comma-separated list.</w:t>
+      </w:r>
+      <w:r>
+        <w:br/>
+      </w:r>
+      <w:r>
+        <w:rPr>
+          <w:rFonts w:ascii="Tacoma" w:hAnsi="Tacoma"/>
+          <w:sz w:val="24"/>
+          <w:szCs w:val="24"/>
+        </w:rPr>
+        <w:br/>
+      </w:r>
+      <w:r>
+        <w:rPr>
+          <w:rStyle w:val="HTMLCode"/>
+        </w:rPr>
+        <w:t>&lt;link</w:t>
+      </w:r>
+      <w:r>
+        <w:t xml:space="preserve"> </w:t>
+      </w:r>
+      <w:r>
+        <w:rPr>
+          <w:rStyle w:val="HTMLCode"/>
+        </w:rPr>
+        <w:t>type="text/css"</w:t>
+      </w:r>
+      <w:r>
+        <w:t xml:space="preserve"> </w:t>
+      </w:r>
+      <w:r>
+        <w:rPr>
+          <w:rStyle w:val="HTMLCode"/>
+        </w:rPr>
+        <w:t>href="frobozz.css"</w:t>
+      </w:r>
+      <w:r>
+        <w:t xml:space="preserve"> </w:t>
+      </w:r>
+      <w:r>
+        <w:rPr>
+          <w:rStyle w:val="HTMLCode"/>
+        </w:rPr>
+        <w:t>media="screen, print"&gt;</w:t>
+      </w:r>
+    </w:p>
+    <w:p>
+      <w:pPr>
+        <w:pStyle w:val="HTMLPreformatted"/>
+      </w:pPr>
+      <w:r>
+        <w:rPr>
+          <w:rStyle w:val="HTMLCode"/>
+        </w:rPr>
+        <w:t>&lt;style type="text/css"</w:t>
+      </w:r>
+      <w:r>
+        <w:t xml:space="preserve"> </w:t>
+      </w:r>
+      <w:r>
+        <w:rPr>
+          <w:rStyle w:val="HTMLCode"/>
+        </w:rPr>
+        <w:t>media="screen, print"&gt;...&lt;/style&gt;</w:t>
+      </w:r>
+    </w:p>
+    <w:p>
+      <w:pPr>
+        <w:pStyle w:val="HTMLPreformatted"/>
+      </w:pPr>
+      <w:r>
+        <w:rPr>
+          <w:rStyle w:val="HTMLCode"/>
+        </w:rPr>
+        <w:t>@import</w:t>
+      </w:r>
+      <w:r>
+        <w:t xml:space="preserve"> </w:t>
+      </w:r>
+      <w:r>
+        <w:rPr>
+          <w:rStyle w:val="HTMLCode"/>
+        </w:rPr>
+        <w:t>url(frobozz.css)</w:t>
+      </w:r>
+      <w:r>
+        <w:t xml:space="preserve"> </w:t>
+      </w:r>
+      <w:r>
+        <w:rPr>
+          <w:rStyle w:val="HTMLCode"/>
+        </w:rPr>
+        <w:t>screen,</w:t>
+      </w:r>
+      <w:r>
+        <w:t xml:space="preserve"> </w:t>
+      </w:r>
+      <w:r>
+        <w:rPr>
+          <w:rStyle w:val="HTMLCode"/>
+        </w:rPr>
+        <w:t>print;</w:t>
+      </w:r>
+    </w:p>
+    <w:p>
+      <w:pPr>
+        <w:pStyle w:val="HTMLPreformatted"/>
+      </w:pPr>
+      <w:r>
+        <w:rPr>
+          <w:rStyle w:val="HTMLCode"/>
+        </w:rPr>
+        <w:t>@media</w:t>
+      </w:r>
+      <w:r>
+        <w:t xml:space="preserve"> </w:t>
+      </w:r>
+      <w:r>
+        <w:rPr>
+          <w:rStyle w:val="HTMLCode"/>
+        </w:rPr>
+        <w:t>screen,</w:t>
+      </w:r>
+      <w:r>
+        <w:t xml:space="preserve"> </w:t>
+      </w:r>
+      <w:r>
+        <w:rPr>
+          <w:rStyle w:val="HTMLCode"/>
+        </w:rPr>
+        <w:t>print</w:t>
+      </w:r>
+      <w:r>
+        <w:t xml:space="preserve"> </w:t>
+      </w:r>
+      <w:r>
+        <w:rPr>
+          <w:rStyle w:val="HTMLCode"/>
+        </w:rPr>
+        <w:t>{...}</w:t>
+      </w:r>
+    </w:p>
+    <w:p>
+      <w:pPr>
+        <w:rPr>
+          <w:rFonts w:ascii="Tacoma" w:hAnsi="Tacoma"/>
+          <w:sz w:val="24"/>
+          <w:szCs w:val="24"/>
+        </w:rPr>
+      </w:pPr>
+    </w:p>
+    <w:p>
+      <w:r>
+        <w:t>Each media descriptor is composed of a media type and one or more listed media features, with each media feature descriptor enclosed in parentheses</w:t>
+      </w:r>
+      <w:r>
+        <w:t>.</w:t>
+      </w:r>
+    </w:p>
+    <w:p>
+      <w:pPr>
+        <w:rPr>
+          <w:rStyle w:val="HTMLCode"/>
+          <w:rFonts w:eastAsiaTheme="minorHAnsi"/>
+        </w:rPr>
+      </w:pPr>
+      <w:r>
+        <w:t xml:space="preserve">If no media type is provided, then it is assumed to be </w:t>
+      </w:r>
+      <w:r>
+        <w:rPr>
+          <w:rStyle w:val="HTMLCode"/>
+          <w:rFonts w:eastAsiaTheme="minorHAnsi"/>
+        </w:rPr>
+        <w:t>all</w:t>
+      </w:r>
+      <w:r>
+        <w:rPr>
+          <w:rStyle w:val="HTMLCode"/>
+          <w:rFonts w:eastAsiaTheme="minorHAnsi"/>
+        </w:rPr>
+        <w:t>.</w:t>
+      </w:r>
+    </w:p>
+    <w:p>
+      <w:pPr>
+        <w:rPr>
+          <w:rFonts w:ascii="Courier New" w:hAnsi="Courier New" w:cs="Courier New"/>
+          <w:sz w:val="24"/>
+          <w:szCs w:val="24"/>
+        </w:rPr>
+      </w:pPr>
+      <w:r>
+        <w:rPr>
+          <w:rFonts w:ascii="Courier New" w:hAnsi="Courier New" w:cs="Courier New"/>
+          <w:sz w:val="24"/>
+          <w:szCs w:val="24"/>
+        </w:rPr>
+        <w:t>@import url(print-color.css) print and (color), screen and (min-color: 8);</w:t>
+      </w:r>
+    </w:p>
+    <w:p>
+      <w:r>
+        <w:t xml:space="preserve">In any situation where even one of the media queries evaluates to “true,” the associated stylesheet is applied. Thus, given the previous </w:t>
+      </w:r>
+      <w:r>
+        <w:rPr>
+          <w:rStyle w:val="HTMLCode"/>
+          <w:rFonts w:eastAsiaTheme="minorHAnsi"/>
+        </w:rPr>
+        <w:t>@import</w:t>
+      </w:r>
+      <w:r>
+        <w:t xml:space="preserve">, </w:t>
+      </w:r>
+      <w:r>
+        <w:rPr>
+          <w:rStyle w:val="HTMLCode"/>
+          <w:rFonts w:eastAsiaTheme="minorHAnsi"/>
+        </w:rPr>
+        <w:t>print-color.css</w:t>
+      </w:r>
+      <w:r>
+        <w:t xml:space="preserve"> will be applied if rendering to a color printer </w:t>
+      </w:r>
+      <w:r>
+        <w:rPr>
+          <w:rStyle w:val="Emphasis"/>
+        </w:rPr>
+        <w:t>or</w:t>
+      </w:r>
+      <w:r>
+        <w:t xml:space="preserve"> to a sufficiently colorful screen environment.</w:t>
+      </w:r>
+    </w:p>
+    <w:p>
+      <w:r>
+        <w:t>Multiple feature descriptors can be</w:t>
+      </w:r>
+      <w:r>
+        <w:t xml:space="preserve"> used to</w:t>
+      </w:r>
+      <w:r>
+        <w:t xml:space="preserve"> link</w:t>
+      </w:r>
+      <w:r>
+        <w:t xml:space="preserve"> two keywords “and” and “not”</w:t>
+      </w:r>
+      <w:r>
+        <w:t xml:space="preserve">. ‘,’ is used to serve the </w:t>
+      </w:r>
+      <w:r>
+        <w:t>purpose (used as an OR condition since “or” does not exists)</w:t>
+      </w:r>
+      <w:r>
+        <w:t xml:space="preserve"> and is preferred.</w:t>
+      </w:r>
+    </w:p>
+    <w:p>
+      <w:r>
+        <w:t xml:space="preserve">There is one more keyword, </w:t>
+      </w:r>
+      <w:r>
+        <w:rPr>
+          <w:rStyle w:val="HTMLCode"/>
+          <w:rFonts w:eastAsiaTheme="minorHAnsi"/>
+        </w:rPr>
+        <w:t>only</w:t>
+      </w:r>
+      <w:r>
+        <w:t>, which is designed to create deliberate backward incompatibility (yes, really):</w:t>
+      </w:r>
+    </w:p>
+    <w:p>
+      <w:pPr>
+        <w:rPr>
+          <w:b/>
+          <w:bCs/>
+        </w:rPr>
+      </w:pPr>
+    </w:p>
+    <w:p>
+      <w:pPr>
+        <w:rPr>
+          <w:b/>
+          <w:bCs/>
+        </w:rPr>
+      </w:pPr>
+      <w:r>
+        <w:rPr>
+          <w:b/>
+          <w:bCs/>
+        </w:rPr>
+        <w:lastRenderedPageBreak/>
+        <w:t>Featured Queries</w:t>
+      </w:r>
+    </w:p>
+    <w:p>
+      <w:r>
+        <w:t xml:space="preserve">Between 2015 and 2016, CSS gained the ability to apply blocks of CSS when certain CSS property-value combinations were supported by the user agent. These are known as </w:t>
+      </w:r>
+      <w:r>
+        <w:rPr>
+          <w:rStyle w:val="Emphasis"/>
+        </w:rPr>
+        <w:t>feature queries</w:t>
+      </w:r>
+      <w:r>
+        <w:t>.</w:t>
+      </w:r>
+    </w:p>
+    <w:p>
+      <w:pPr>
+        <w:tabs>
+          <w:tab w:val="left" w:pos="916"/>
+          <w:tab w:val="left" w:pos="1832"/>
+          <w:tab w:val="left" w:pos="2748"/>
+          <w:tab w:val="left" w:pos="3664"/>
+          <w:tab w:val="left" w:pos="4580"/>
+          <w:tab w:val="left" w:pos="5496"/>
+          <w:tab w:val="left" w:pos="6412"/>
+          <w:tab w:val="left" w:pos="7328"/>
+          <w:tab w:val="left" w:pos="8244"/>
+          <w:tab w:val="left" w:pos="9160"/>
+          <w:tab w:val="left" w:pos="10076"/>
+          <w:tab w:val="left" w:pos="10992"/>
+          <w:tab w:val="left" w:pos="11908"/>
+          <w:tab w:val="left" w:pos="12824"/>
+          <w:tab w:val="left" w:pos="13740"/>
+          <w:tab w:val="left" w:pos="14656"/>
+        </w:tabs>
+        <w:spacing w:after="0" w:line="240" w:lineRule="auto"/>
+        <w:rPr>
+          <w:rFonts w:ascii="Courier New" w:eastAsia="Times New Roman" w:hAnsi="Courier New" w:cs="Courier New"/>
+          <w:sz w:val="20"/>
+          <w:szCs w:val="20"/>
+        </w:rPr>
+      </w:pPr>
+      <w:r>
+        <w:rPr>
+          <w:rFonts w:ascii="Courier New" w:eastAsia="Times New Roman" w:hAnsi="Courier New" w:cs="Courier New"/>
+          <w:sz w:val="20"/>
+          <w:szCs w:val="20"/>
+        </w:rPr>
+        <w:t>@supports (color: black) {</w:t>
+      </w:r>
+    </w:p>
+    <w:p>
+      <w:pPr>
+        <w:tabs>
+          <w:tab w:val="left" w:pos="916"/>
+          <w:tab w:val="left" w:pos="1832"/>
+          <w:tab w:val="left" w:pos="2748"/>
+          <w:tab w:val="left" w:pos="3664"/>
+          <w:tab w:val="left" w:pos="4580"/>
+          <w:tab w:val="left" w:pos="5496"/>
+          <w:tab w:val="left" w:pos="6412"/>
+          <w:tab w:val="left" w:pos="7328"/>
+          <w:tab w:val="left" w:pos="8244"/>
+          <w:tab w:val="left" w:pos="9160"/>
+          <w:tab w:val="left" w:pos="10076"/>
+          <w:tab w:val="left" w:pos="10992"/>
+          <w:tab w:val="left" w:pos="11908"/>
+          <w:tab w:val="left" w:pos="12824"/>
+          <w:tab w:val="left" w:pos="13740"/>
+          <w:tab w:val="left" w:pos="14656"/>
+        </w:tabs>
+        <w:spacing w:after="0" w:line="240" w:lineRule="auto"/>
+        <w:rPr>
+          <w:rFonts w:ascii="Courier New" w:eastAsia="Times New Roman" w:hAnsi="Courier New" w:cs="Courier New"/>
+          <w:sz w:val="20"/>
+          <w:szCs w:val="20"/>
+        </w:rPr>
+      </w:pPr>
+      <w:r>
+        <w:rPr>
+          <w:rFonts w:ascii="Courier New" w:eastAsia="Times New Roman" w:hAnsi="Courier New" w:cs="Courier New"/>
+          <w:sz w:val="20"/>
+          <w:szCs w:val="20"/>
+        </w:rPr>
+        <w:t xml:space="preserve">    body {color: black;}</w:t>
+      </w:r>
+    </w:p>
+    <w:p>
+      <w:pPr>
+        <w:tabs>
+          <w:tab w:val="left" w:pos="916"/>
+          <w:tab w:val="left" w:pos="1832"/>
+          <w:tab w:val="left" w:pos="2748"/>
+          <w:tab w:val="left" w:pos="3664"/>
+          <w:tab w:val="left" w:pos="4580"/>
+          <w:tab w:val="left" w:pos="5496"/>
+          <w:tab w:val="left" w:pos="6412"/>
+          <w:tab w:val="left" w:pos="7328"/>
+          <w:tab w:val="left" w:pos="8244"/>
+          <w:tab w:val="left" w:pos="9160"/>
+          <w:tab w:val="left" w:pos="10076"/>
+          <w:tab w:val="left" w:pos="10992"/>
+          <w:tab w:val="left" w:pos="11908"/>
+          <w:tab w:val="left" w:pos="12824"/>
+          <w:tab w:val="left" w:pos="13740"/>
+          <w:tab w:val="left" w:pos="14656"/>
+        </w:tabs>
+        <w:spacing w:after="0" w:line="240" w:lineRule="auto"/>
+        <w:rPr>
+          <w:rFonts w:ascii="Courier New" w:eastAsia="Times New Roman" w:hAnsi="Courier New" w:cs="Courier New"/>
+          <w:sz w:val="20"/>
+          <w:szCs w:val="20"/>
+        </w:rPr>
+      </w:pPr>
+      <w:r>
+        <w:rPr>
+          <w:rFonts w:ascii="Courier New" w:eastAsia="Times New Roman" w:hAnsi="Courier New" w:cs="Courier New"/>
+          <w:sz w:val="20"/>
+          <w:szCs w:val="20"/>
+        </w:rPr>
+        <w:t xml:space="preserve">    h1 {color: purple;}</w:t>
+      </w:r>
+    </w:p>
+    <w:p>
+      <w:pPr>
+        <w:tabs>
+          <w:tab w:val="left" w:pos="916"/>
+          <w:tab w:val="left" w:pos="1832"/>
+          <w:tab w:val="left" w:pos="2748"/>
+          <w:tab w:val="left" w:pos="3664"/>
+          <w:tab w:val="left" w:pos="4580"/>
+          <w:tab w:val="left" w:pos="5496"/>
+          <w:tab w:val="left" w:pos="6412"/>
+          <w:tab w:val="left" w:pos="7328"/>
+          <w:tab w:val="left" w:pos="8244"/>
+          <w:tab w:val="left" w:pos="9160"/>
+          <w:tab w:val="left" w:pos="10076"/>
+          <w:tab w:val="left" w:pos="10992"/>
+          <w:tab w:val="left" w:pos="11908"/>
+          <w:tab w:val="left" w:pos="12824"/>
+          <w:tab w:val="left" w:pos="13740"/>
+          <w:tab w:val="left" w:pos="14656"/>
+        </w:tabs>
+        <w:spacing w:after="0" w:line="240" w:lineRule="auto"/>
+        <w:rPr>
+          <w:rFonts w:ascii="Courier New" w:eastAsia="Times New Roman" w:hAnsi="Courier New" w:cs="Courier New"/>
+          <w:sz w:val="20"/>
+          <w:szCs w:val="20"/>
+        </w:rPr>
+      </w:pPr>
+      <w:r>
+        <w:rPr>
+          <w:rFonts w:ascii="Courier New" w:eastAsia="Times New Roman" w:hAnsi="Courier New" w:cs="Courier New"/>
+          <w:sz w:val="20"/>
+          <w:szCs w:val="20"/>
+        </w:rPr>
+        <w:t xml:space="preserve">    h2 {color: navy;}</w:t>
+      </w:r>
+    </w:p>
+    <w:p>
+      <w:pPr>
+        <w:tabs>
+          <w:tab w:val="left" w:pos="916"/>
+          <w:tab w:val="left" w:pos="1832"/>
+          <w:tab w:val="left" w:pos="2748"/>
+          <w:tab w:val="left" w:pos="3664"/>
+          <w:tab w:val="left" w:pos="4580"/>
+          <w:tab w:val="left" w:pos="5496"/>
+          <w:tab w:val="left" w:pos="6412"/>
+          <w:tab w:val="left" w:pos="7328"/>
+          <w:tab w:val="left" w:pos="8244"/>
+          <w:tab w:val="left" w:pos="9160"/>
+          <w:tab w:val="left" w:pos="10076"/>
+          <w:tab w:val="left" w:pos="10992"/>
+          <w:tab w:val="left" w:pos="11908"/>
+          <w:tab w:val="left" w:pos="12824"/>
+          <w:tab w:val="left" w:pos="13740"/>
+          <w:tab w:val="left" w:pos="14656"/>
+        </w:tabs>
+        <w:spacing w:after="0" w:line="240" w:lineRule="auto"/>
+        <w:rPr>
+          <w:rFonts w:ascii="Courier New" w:eastAsia="Times New Roman" w:hAnsi="Courier New" w:cs="Courier New"/>
+          <w:sz w:val="20"/>
+          <w:szCs w:val="20"/>
+        </w:rPr>
+      </w:pPr>
+      <w:r>
+        <w:rPr>
+          <w:rFonts w:ascii="Courier New" w:eastAsia="Times New Roman" w:hAnsi="Courier New" w:cs="Courier New"/>
+          <w:sz w:val="20"/>
+          <w:szCs w:val="20"/>
+        </w:rPr>
+        <w:t>}</w:t>
+      </w:r>
+    </w:p>
+    <w:p>
+      <w:pPr>
+        <w:spacing w:before="100" w:beforeAutospacing="1" w:after="100" w:afterAutospacing="1" w:line="240" w:lineRule="auto"/>
+        <w:rPr>
+          <w:rFonts w:ascii="Times New Roman" w:eastAsia="Times New Roman" w:hAnsi="Times New Roman" w:cs="Times New Roman"/>
+          <w:sz w:val="24"/>
+          <w:szCs w:val="24"/>
+        </w:rPr>
+      </w:pPr>
+      <w:r>
+        <w:rPr>
+          <w:rFonts w:ascii="Times New Roman" w:eastAsia="Times New Roman" w:hAnsi="Times New Roman" w:cs="Times New Roman"/>
+          <w:sz w:val="24"/>
+          <w:szCs w:val="24"/>
+        </w:rPr>
+        <w:t xml:space="preserve">That says, in effect, “If you recognize and can do something with the property-value combination </w:t>
+      </w:r>
+      <w:r>
+        <w:rPr>
+          <w:rFonts w:ascii="Courier New" w:eastAsia="Times New Roman" w:hAnsi="Courier New" w:cs="Courier New"/>
+          <w:sz w:val="20"/>
+          <w:szCs w:val="20"/>
+        </w:rPr>
+        <w:t>color: black</w:t>
+      </w:r>
+      <w:r>
+        <w:rPr>
+          <w:rFonts w:ascii="Times New Roman" w:eastAsia="Times New Roman" w:hAnsi="Times New Roman" w:cs="Times New Roman"/>
+          <w:sz w:val="24"/>
+          <w:szCs w:val="24"/>
+        </w:rPr>
+        <w:t xml:space="preserve">, apply these styles. Otherwise, skip these styles.” In user agents that don’t understand </w:t>
+      </w:r>
+      <w:r>
+        <w:rPr>
+          <w:rFonts w:ascii="Courier New" w:eastAsia="Times New Roman" w:hAnsi="Courier New" w:cs="Courier New"/>
+          <w:sz w:val="20"/>
+          <w:szCs w:val="20"/>
+        </w:rPr>
+        <w:t>@supports</w:t>
+      </w:r>
+      <w:r>
+        <w:rPr>
+          <w:rFonts w:ascii="Times New Roman" w:eastAsia="Times New Roman" w:hAnsi="Times New Roman" w:cs="Times New Roman"/>
+          <w:sz w:val="24"/>
+          <w:szCs w:val="24"/>
+        </w:rPr>
+        <w:t>, the entire block is skipped over.</w:t>
+      </w:r>
+    </w:p>
+    <w:p>
+      <w:pPr>
+        <w:spacing w:before="100" w:beforeAutospacing="1" w:after="100" w:afterAutospacing="1" w:line="240" w:lineRule="auto"/>
+        <w:rPr>
+          <w:rFonts w:ascii="Times New Roman" w:eastAsia="Times New Roman" w:hAnsi="Times New Roman" w:cs="Times New Roman"/>
+          <w:sz w:val="24"/>
+          <w:szCs w:val="24"/>
+        </w:rPr>
+      </w:pPr>
+      <w:r>
+        <w:rPr>
+          <w:rFonts w:ascii="Times New Roman" w:eastAsia="Times New Roman" w:hAnsi="Times New Roman" w:cs="Times New Roman"/>
+          <w:sz w:val="24"/>
+          <w:szCs w:val="24"/>
+        </w:rPr>
+        <w:t xml:space="preserve">As with media queries, feature queries also permit logical operators. Suppose we want to apply styles only if a user agent supports both grid layout </w:t>
+      </w:r>
+      <w:r>
+        <w:rPr>
+          <w:rFonts w:ascii="Times New Roman" w:eastAsia="Times New Roman" w:hAnsi="Times New Roman" w:cs="Times New Roman"/>
+          <w:i/>
+          <w:iCs/>
+          <w:sz w:val="24"/>
+          <w:szCs w:val="24"/>
+        </w:rPr>
+        <w:t>and</w:t>
+      </w:r>
+      <w:r>
+        <w:rPr>
+          <w:rFonts w:ascii="Times New Roman" w:eastAsia="Times New Roman" w:hAnsi="Times New Roman" w:cs="Times New Roman"/>
+          <w:sz w:val="24"/>
+          <w:szCs w:val="24"/>
+        </w:rPr>
+        <w:t xml:space="preserve"> CSS shapes. Here’s how that might go:</w:t>
+      </w:r>
+    </w:p>
+    <w:p>
+      <w:pPr>
+        <w:tabs>
+          <w:tab w:val="left" w:pos="916"/>
+          <w:tab w:val="left" w:pos="1832"/>
+          <w:tab w:val="left" w:pos="2748"/>
+          <w:tab w:val="left" w:pos="3664"/>
+          <w:tab w:val="left" w:pos="4580"/>
+          <w:tab w:val="left" w:pos="5496"/>
+          <w:tab w:val="left" w:pos="6412"/>
+          <w:tab w:val="left" w:pos="7328"/>
+          <w:tab w:val="left" w:pos="8244"/>
+          <w:tab w:val="left" w:pos="9160"/>
+          <w:tab w:val="left" w:pos="10076"/>
+          <w:tab w:val="left" w:pos="10992"/>
+          <w:tab w:val="left" w:pos="11908"/>
+          <w:tab w:val="left" w:pos="12824"/>
+          <w:tab w:val="left" w:pos="13740"/>
+          <w:tab w:val="left" w:pos="14656"/>
+        </w:tabs>
+        <w:spacing w:after="0" w:line="240" w:lineRule="auto"/>
+        <w:rPr>
+          <w:rFonts w:ascii="Courier New" w:eastAsia="Times New Roman" w:hAnsi="Courier New" w:cs="Courier New"/>
+          <w:sz w:val="20"/>
+          <w:szCs w:val="20"/>
+        </w:rPr>
+      </w:pPr>
+      <w:r>
+        <w:rPr>
+          <w:rFonts w:ascii="Courier New" w:eastAsia="Times New Roman" w:hAnsi="Courier New" w:cs="Courier New"/>
+          <w:sz w:val="20"/>
+          <w:szCs w:val="20"/>
+        </w:rPr>
+        <w:t>@supports (display: grid) and (shape-outside: circle()) {</w:t>
+      </w:r>
+    </w:p>
+    <w:p>
+      <w:pPr>
+        <w:tabs>
+          <w:tab w:val="left" w:pos="916"/>
+          <w:tab w:val="left" w:pos="1832"/>
+          <w:tab w:val="left" w:pos="2748"/>
+          <w:tab w:val="left" w:pos="3664"/>
+          <w:tab w:val="left" w:pos="4580"/>
+          <w:tab w:val="left" w:pos="5496"/>
+          <w:tab w:val="left" w:pos="6412"/>
+          <w:tab w:val="left" w:pos="7328"/>
+          <w:tab w:val="left" w:pos="8244"/>
+          <w:tab w:val="left" w:pos="9160"/>
+          <w:tab w:val="left" w:pos="10076"/>
+          <w:tab w:val="left" w:pos="10992"/>
+          <w:tab w:val="left" w:pos="11908"/>
+          <w:tab w:val="left" w:pos="12824"/>
+          <w:tab w:val="left" w:pos="13740"/>
+          <w:tab w:val="left" w:pos="14656"/>
+        </w:tabs>
+        <w:spacing w:after="0" w:line="240" w:lineRule="auto"/>
+        <w:rPr>
+          <w:rFonts w:ascii="Courier New" w:eastAsia="Times New Roman" w:hAnsi="Courier New" w:cs="Courier New"/>
+          <w:sz w:val="20"/>
+          <w:szCs w:val="20"/>
+        </w:rPr>
+      </w:pPr>
+      <w:r>
+        <w:rPr>
+          <w:rFonts w:ascii="Courier New" w:eastAsia="Times New Roman" w:hAnsi="Courier New" w:cs="Courier New"/>
+          <w:sz w:val="20"/>
+          <w:szCs w:val="20"/>
+        </w:rPr>
+        <w:t xml:space="preserve">    /* grid-and-shape styles go here */</w:t>
+      </w:r>
+    </w:p>
+    <w:p>
+      <w:pPr>
+        <w:tabs>
+          <w:tab w:val="left" w:pos="916"/>
+          <w:tab w:val="left" w:pos="1832"/>
+          <w:tab w:val="left" w:pos="2748"/>
+          <w:tab w:val="left" w:pos="3664"/>
+          <w:tab w:val="left" w:pos="4580"/>
+          <w:tab w:val="left" w:pos="5496"/>
+          <w:tab w:val="left" w:pos="6412"/>
+          <w:tab w:val="left" w:pos="7328"/>
+          <w:tab w:val="left" w:pos="8244"/>
+          <w:tab w:val="left" w:pos="9160"/>
+          <w:tab w:val="left" w:pos="10076"/>
+          <w:tab w:val="left" w:pos="10992"/>
+          <w:tab w:val="left" w:pos="11908"/>
+          <w:tab w:val="left" w:pos="12824"/>
+          <w:tab w:val="left" w:pos="13740"/>
+          <w:tab w:val="left" w:pos="14656"/>
+        </w:tabs>
+        <w:spacing w:after="0" w:line="240" w:lineRule="auto"/>
+        <w:rPr>
+          <w:rFonts w:ascii="Courier New" w:eastAsia="Times New Roman" w:hAnsi="Courier New" w:cs="Courier New"/>
+          <w:sz w:val="20"/>
+          <w:szCs w:val="20"/>
+        </w:rPr>
+      </w:pPr>
+      <w:r>
+        <w:rPr>
+          <w:rFonts w:ascii="Courier New" w:eastAsia="Times New Roman" w:hAnsi="Courier New" w:cs="Courier New"/>
+          <w:sz w:val="20"/>
+          <w:szCs w:val="20"/>
+        </w:rPr>
+        <w:t>}</w:t>
+      </w:r>
+    </w:p>
+    <w:p>
+      <w:pPr>
+        <w:spacing w:before="100" w:beforeAutospacing="1" w:after="100" w:afterAutospacing="1" w:line="240" w:lineRule="auto"/>
+        <w:rPr>
+          <w:rFonts w:ascii="Times New Roman" w:eastAsia="Times New Roman" w:hAnsi="Times New Roman" w:cs="Times New Roman"/>
+          <w:sz w:val="24"/>
+          <w:szCs w:val="24"/>
+        </w:rPr>
+      </w:pPr>
+      <w:r>
+        <w:rPr>
+          <w:rFonts w:ascii="Times New Roman" w:eastAsia="Times New Roman" w:hAnsi="Times New Roman" w:cs="Times New Roman"/>
+          <w:sz w:val="24"/>
+          <w:szCs w:val="24"/>
+        </w:rPr>
+        <w:t>This is essentially equivalent to writing the following:</w:t>
+      </w:r>
+    </w:p>
+    <w:p>
+      <w:pPr>
+        <w:tabs>
+          <w:tab w:val="left" w:pos="916"/>
+          <w:tab w:val="left" w:pos="1832"/>
+          <w:tab w:val="left" w:pos="2748"/>
+          <w:tab w:val="left" w:pos="3664"/>
+          <w:tab w:val="left" w:pos="4580"/>
+          <w:tab w:val="left" w:pos="5496"/>
+          <w:tab w:val="left" w:pos="6412"/>
+          <w:tab w:val="left" w:pos="7328"/>
+          <w:tab w:val="left" w:pos="8244"/>
+          <w:tab w:val="left" w:pos="9160"/>
+          <w:tab w:val="left" w:pos="10076"/>
+          <w:tab w:val="left" w:pos="10992"/>
+          <w:tab w:val="left" w:pos="11908"/>
+          <w:tab w:val="left" w:pos="12824"/>
+          <w:tab w:val="left" w:pos="13740"/>
+          <w:tab w:val="left" w:pos="14656"/>
+        </w:tabs>
+        <w:spacing w:after="0" w:line="240" w:lineRule="auto"/>
+        <w:rPr>
+          <w:rFonts w:ascii="Courier New" w:eastAsia="Times New Roman" w:hAnsi="Courier New" w:cs="Courier New"/>
+          <w:sz w:val="20"/>
+          <w:szCs w:val="20"/>
+        </w:rPr>
+      </w:pPr>
+      <w:r>
+        <w:rPr>
+          <w:rFonts w:ascii="Courier New" w:eastAsia="Times New Roman" w:hAnsi="Courier New" w:cs="Courier New"/>
+          <w:sz w:val="20"/>
+          <w:szCs w:val="20"/>
+        </w:rPr>
+        <w:t>@supports (display: grid) {</w:t>
+      </w:r>
+    </w:p>
+    <w:p>
+      <w:pPr>
+        <w:tabs>
+          <w:tab w:val="left" w:pos="916"/>
+          <w:tab w:val="left" w:pos="1832"/>
+          <w:tab w:val="left" w:pos="2748"/>
+          <w:tab w:val="left" w:pos="3664"/>
+          <w:tab w:val="left" w:pos="4580"/>
+          <w:tab w:val="left" w:pos="5496"/>
+          <w:tab w:val="left" w:pos="6412"/>
+          <w:tab w:val="left" w:pos="7328"/>
+          <w:tab w:val="left" w:pos="8244"/>
+          <w:tab w:val="left" w:pos="9160"/>
+          <w:tab w:val="left" w:pos="10076"/>
+          <w:tab w:val="left" w:pos="10992"/>
+          <w:tab w:val="left" w:pos="11908"/>
+          <w:tab w:val="left" w:pos="12824"/>
+          <w:tab w:val="left" w:pos="13740"/>
+          <w:tab w:val="left" w:pos="14656"/>
+        </w:tabs>
+        <w:spacing w:after="0" w:line="240" w:lineRule="auto"/>
+        <w:rPr>
+          <w:rFonts w:ascii="Courier New" w:eastAsia="Times New Roman" w:hAnsi="Courier New" w:cs="Courier New"/>
+          <w:sz w:val="20"/>
+          <w:szCs w:val="20"/>
+        </w:rPr>
+      </w:pPr>
+      <w:r>
+        <w:rPr>
+          <w:rFonts w:ascii="Courier New" w:eastAsia="Times New Roman" w:hAnsi="Courier New" w:cs="Courier New"/>
+          <w:sz w:val="20"/>
+          <w:szCs w:val="20"/>
+        </w:rPr>
+        <w:t xml:space="preserve">    @supports (shape-outside: circle()) {</w:t>
+      </w:r>
+    </w:p>
+    <w:p>
+      <w:pPr>
+        <w:tabs>
+          <w:tab w:val="left" w:pos="916"/>
+          <w:tab w:val="left" w:pos="1832"/>
+          <w:tab w:val="left" w:pos="2748"/>
+          <w:tab w:val="left" w:pos="3664"/>
+          <w:tab w:val="left" w:pos="4580"/>
+          <w:tab w:val="left" w:pos="5496"/>
+          <w:tab w:val="left" w:pos="6412"/>
+          <w:tab w:val="left" w:pos="7328"/>
+          <w:tab w:val="left" w:pos="8244"/>
+          <w:tab w:val="left" w:pos="9160"/>
+          <w:tab w:val="left" w:pos="10076"/>
+          <w:tab w:val="left" w:pos="10992"/>
+          <w:tab w:val="left" w:pos="11908"/>
+          <w:tab w:val="left" w:pos="12824"/>
+          <w:tab w:val="left" w:pos="13740"/>
+          <w:tab w:val="left" w:pos="14656"/>
+        </w:tabs>
+        <w:spacing w:after="0" w:line="240" w:lineRule="auto"/>
+        <w:rPr>
+          <w:rFonts w:ascii="Courier New" w:eastAsia="Times New Roman" w:hAnsi="Courier New" w:cs="Courier New"/>
+          <w:sz w:val="20"/>
+          <w:szCs w:val="20"/>
+        </w:rPr>
+      </w:pPr>
+      <w:r>
+        <w:rPr>
+          <w:rFonts w:ascii="Courier New" w:eastAsia="Times New Roman" w:hAnsi="Courier New" w:cs="Courier New"/>
+          <w:sz w:val="20"/>
+          <w:szCs w:val="20"/>
+        </w:rPr>
+        <w:t xml:space="preserve">        /* grid-and-shape styles go here */</w:t>
+      </w:r>
+    </w:p>
+    <w:p>
+      <w:pPr>
+        <w:tabs>
+          <w:tab w:val="left" w:pos="916"/>
+          <w:tab w:val="left" w:pos="1832"/>
+          <w:tab w:val="left" w:pos="2748"/>
+          <w:tab w:val="left" w:pos="3664"/>
+          <w:tab w:val="left" w:pos="4580"/>
+          <w:tab w:val="left" w:pos="5496"/>
+          <w:tab w:val="left" w:pos="6412"/>
+          <w:tab w:val="left" w:pos="7328"/>
+          <w:tab w:val="left" w:pos="8244"/>
+          <w:tab w:val="left" w:pos="9160"/>
+          <w:tab w:val="left" w:pos="10076"/>
+          <w:tab w:val="left" w:pos="10992"/>
+          <w:tab w:val="left" w:pos="11908"/>
+          <w:tab w:val="left" w:pos="12824"/>
+          <w:tab w:val="left" w:pos="13740"/>
+          <w:tab w:val="left" w:pos="14656"/>
+        </w:tabs>
+        <w:spacing w:after="0" w:line="240" w:lineRule="auto"/>
+        <w:rPr>
+          <w:rFonts w:ascii="Courier New" w:eastAsia="Times New Roman" w:hAnsi="Courier New" w:cs="Courier New"/>
+          <w:sz w:val="20"/>
+          <w:szCs w:val="20"/>
+        </w:rPr>
+      </w:pPr>
+      <w:r>
+        <w:rPr>
+          <w:rFonts w:ascii="Courier New" w:eastAsia="Times New Roman" w:hAnsi="Courier New" w:cs="Courier New"/>
+          <w:sz w:val="20"/>
+          <w:szCs w:val="20"/>
+        </w:rPr>
+        <w:t xml:space="preserve">    }</w:t>
+      </w:r>
+    </w:p>
+    <w:p>
+      <w:pPr>
+        <w:tabs>
+          <w:tab w:val="left" w:pos="916"/>
+          <w:tab w:val="left" w:pos="1832"/>
+          <w:tab w:val="left" w:pos="2748"/>
+          <w:tab w:val="left" w:pos="3664"/>
+          <w:tab w:val="left" w:pos="4580"/>
+          <w:tab w:val="left" w:pos="5496"/>
+          <w:tab w:val="left" w:pos="6412"/>
+          <w:tab w:val="left" w:pos="7328"/>
+          <w:tab w:val="left" w:pos="8244"/>
+          <w:tab w:val="left" w:pos="9160"/>
+          <w:tab w:val="left" w:pos="10076"/>
+          <w:tab w:val="left" w:pos="10992"/>
+          <w:tab w:val="left" w:pos="11908"/>
+          <w:tab w:val="left" w:pos="12824"/>
+          <w:tab w:val="left" w:pos="13740"/>
+          <w:tab w:val="left" w:pos="14656"/>
+        </w:tabs>
+        <w:spacing w:after="0" w:line="240" w:lineRule="auto"/>
+        <w:rPr>
+          <w:rFonts w:ascii="Courier New" w:eastAsia="Times New Roman" w:hAnsi="Courier New" w:cs="Courier New"/>
+          <w:sz w:val="20"/>
+          <w:szCs w:val="20"/>
+        </w:rPr>
+      </w:pPr>
+      <w:r>
+        <w:rPr>
+          <w:rFonts w:ascii="Courier New" w:eastAsia="Times New Roman" w:hAnsi="Courier New" w:cs="Courier New"/>
+          <w:sz w:val="20"/>
+          <w:szCs w:val="20"/>
+        </w:rPr>
+        <w:t>}</w:t>
+      </w:r>
+    </w:p>
+    <w:p>
+      <w:pPr>
+        <w:rPr>
+          <w:rFonts w:ascii="Courier New" w:hAnsi="Courier New" w:cs="Courier New"/>
+          <w:b/>
+          <w:bCs/>
+          <w:sz w:val="24"/>
+          <w:szCs w:val="24"/>
+        </w:rPr>
+      </w:pPr>
+      <w:r>
+        <w:t xml:space="preserve">Remember that these are </w:t>
+      </w:r>
+      <w:r>
+        <w:rPr>
+          <w:rStyle w:val="Emphasis"/>
+        </w:rPr>
+        <w:t>feature</w:t>
+      </w:r>
+      <w:r>
+        <w:t xml:space="preserve"> queries, not </w:t>
+      </w:r>
+      <w:r>
+        <w:rPr>
+          <w:rStyle w:val="Emphasis"/>
+        </w:rPr>
+        <w:t>correctness</w:t>
+      </w:r>
+      <w:r>
+        <w:t xml:space="preserve"> queries. A browser can understand the feature you’re testing for, but implement it with bugs. So you’re not getting an assurance from the browser that it supports something correctly.</w:t>
       </w:r>
     </w:p>
     <w:sectPr>
@@ -1170,7 +3055,7 @@
   <w:abstractNum w:abstractNumId="2" w15:restartNumberingAfterBreak="0">
     <w:nsid w:val="6CA00EF1"/>
     <w:multiLevelType w:val="hybridMultilevel"/>
-    <w:tmpl w:val="CE86A36C"/>
+    <w:tmpl w:val="C2BAE19E"/>
     <w:lvl w:ilvl="0" w:tplc="04090001">
       <w:start w:val="1"/>
       <w:numFmt w:val="bullet"/>
@@ -2073,6 +3958,54 @@
       <w:szCs w:val="24"/>
     </w:rPr>
   </w:style>
+  <w:style w:type="paragraph" w:styleId="HTMLPreformatted">
+    <w:name w:val="HTML Preformatted"/>
+    <w:basedOn w:val="Normal"/>
+    <w:link w:val="HTMLPreformattedChar"/>
+    <w:uiPriority w:val="99"/>
+    <w:semiHidden/>
+    <w:unhideWhenUsed/>
+    <w:rsid w:val="0023779C"/>
+    <w:pPr>
+      <w:tabs>
+        <w:tab w:val="left" w:pos="916"/>
+        <w:tab w:val="left" w:pos="1832"/>
+        <w:tab w:val="left" w:pos="2748"/>
+        <w:tab w:val="left" w:pos="3664"/>
+        <w:tab w:val="left" w:pos="4580"/>
+        <w:tab w:val="left" w:pos="5496"/>
+        <w:tab w:val="left" w:pos="6412"/>
+        <w:tab w:val="left" w:pos="7328"/>
+        <w:tab w:val="left" w:pos="8244"/>
+        <w:tab w:val="left" w:pos="9160"/>
+        <w:tab w:val="left" w:pos="10076"/>
+        <w:tab w:val="left" w:pos="10992"/>
+        <w:tab w:val="left" w:pos="11908"/>
+        <w:tab w:val="left" w:pos="12824"/>
+        <w:tab w:val="left" w:pos="13740"/>
+        <w:tab w:val="left" w:pos="14656"/>
+      </w:tabs>
+      <w:spacing w:after="0" w:line="240" w:lineRule="auto"/>
+    </w:pPr>
+    <w:rPr>
+      <w:rFonts w:ascii="Courier New" w:eastAsia="Times New Roman" w:hAnsi="Courier New" w:cs="Courier New"/>
+      <w:sz w:val="20"/>
+      <w:szCs w:val="20"/>
+    </w:rPr>
+  </w:style>
+  <w:style w:type="character" w:customStyle="1" w:styleId="HTMLPreformattedChar">
+    <w:name w:val="HTML Preformatted Char"/>
+    <w:basedOn w:val="DefaultParagraphFont"/>
+    <w:link w:val="HTMLPreformatted"/>
+    <w:uiPriority w:val="99"/>
+    <w:semiHidden/>
+    <w:rsid w:val="0023779C"/>
+    <w:rPr>
+      <w:rFonts w:ascii="Courier New" w:eastAsia="Times New Roman" w:hAnsi="Courier New" w:cs="Courier New"/>
+      <w:sz w:val="20"/>
+      <w:szCs w:val="20"/>
+    </w:rPr>
+  </w:style>
 </w:styles>
 </file>
 

</xml_diff>